<commit_message>
Se agregan las pruebas de administrar promociones y entidades faltantes de grupo y promocion
</commit_message>
<xml_diff>
--- a/Artefactos/Casos de pruebas/Casos de prueba_CU-06_CU-17.docx
+++ b/Artefactos/Casos de pruebas/Casos de prueba_CU-06_CU-17.docx
@@ -9,13 +9,13 @@
         <w:tblLook w:val="04A0" w:firstRow="1" w:lastRow="0" w:firstColumn="1" w:lastColumn="0" w:noHBand="0" w:noVBand="1"/>
       </w:tblPr>
       <w:tblGrid>
-        <w:gridCol w:w="1162"/>
-        <w:gridCol w:w="1609"/>
-        <w:gridCol w:w="1585"/>
+        <w:gridCol w:w="1040"/>
+        <w:gridCol w:w="2374"/>
+        <w:gridCol w:w="1475"/>
         <w:gridCol w:w="88"/>
-        <w:gridCol w:w="1504"/>
-        <w:gridCol w:w="1371"/>
-        <w:gridCol w:w="1509"/>
+        <w:gridCol w:w="1388"/>
+        <w:gridCol w:w="1111"/>
+        <w:gridCol w:w="1352"/>
       </w:tblGrid>
       <w:tr>
         <w:trPr>
@@ -209,34 +209,34 @@
             <w:pPr>
               <w:cnfStyle w:val="000000100000" w:firstRow="0" w:lastRow="0" w:firstColumn="0" w:lastColumn="0" w:oddVBand="0" w:evenVBand="0" w:oddHBand="1" w:evenHBand="0" w:firstRowFirstColumn="0" w:firstRowLastColumn="0" w:lastRowFirstColumn="0" w:lastRowLastColumn="0"/>
             </w:pPr>
-            <w:proofErr w:type="spellStart"/>
-            <w:r>
-              <w:t>Jesus</w:t>
-            </w:r>
-            <w:proofErr w:type="spellEnd"/>
-            <w:r>
-              <w:t xml:space="preserve"> Enrique Flores </w:t>
-            </w:r>
-            <w:proofErr w:type="spellStart"/>
-            <w:r>
-              <w:t>Nestozo</w:t>
-            </w:r>
-            <w:proofErr w:type="spellEnd"/>
-            <w:r>
-              <w:t>, Plutarco Elías Calles 9ª Col. Carrillo puerto, Masculino, 24/05/1993, 921147625812, foto</w:t>
+            <w:r>
+              <w:t>Daniel Barroso Perez</w:t>
+            </w:r>
+            <w:r>
+              <w:t>, Plutarco Elías Calles 9</w:t>
+            </w:r>
+            <w:r>
+              <w:t>A</w:t>
+            </w:r>
+            <w:r>
+              <w:t xml:space="preserve"> Col. Carril</w:t>
+            </w:r>
+            <w:r>
+              <w:t>lo puerto</w:t>
+            </w:r>
+            <w:r>
+              <w:t xml:space="preserve">, </w:t>
+            </w:r>
+            <w:r>
+              <w:t>danielbp@hotmail.com</w:t>
+            </w:r>
+            <w:r>
+              <w:t>, 921147625812, foto</w:t>
             </w:r>
             <w:r>
               <w:t>.</w:t>
             </w:r>
           </w:p>
-          <w:p>
-            <w:pPr>
-              <w:cnfStyle w:val="000000100000" w:firstRow="0" w:lastRow="0" w:firstColumn="0" w:lastColumn="0" w:oddVBand="0" w:evenVBand="0" w:oddHBand="1" w:evenHBand="0" w:firstRowFirstColumn="0" w:firstRowLastColumn="0" w:lastRowFirstColumn="0" w:lastRowLastColumn="0"/>
-            </w:pPr>
-            <w:r>
-              <w:t>Selección guardar</w:t>
-            </w:r>
-          </w:p>
         </w:tc>
         <w:tc>
           <w:tcPr>
@@ -247,7 +247,13 @@
               <w:cnfStyle w:val="000000100000" w:firstRow="0" w:lastRow="0" w:firstColumn="0" w:lastColumn="0" w:oddVBand="0" w:evenVBand="0" w:oddHBand="1" w:evenHBand="0" w:firstRowFirstColumn="0" w:firstRowLastColumn="0" w:lastRowFirstColumn="0" w:lastRowLastColumn="0"/>
             </w:pPr>
             <w:r>
-              <w:t>Registro de cliente con número inválido (letras o más de 10 dígitos)</w:t>
+              <w:t>Registro de cliente con número inválido (</w:t>
+            </w:r>
+            <w:r>
+              <w:t>número de teléfono !=10</w:t>
+            </w:r>
+            <w:r>
+              <w:t>)</w:t>
             </w:r>
           </w:p>
         </w:tc>
@@ -261,7 +267,7 @@
               <w:cnfStyle w:val="000000100000" w:firstRow="0" w:lastRow="0" w:firstColumn="0" w:lastColumn="0" w:oddVBand="0" w:evenVBand="0" w:oddHBand="1" w:evenHBand="0" w:firstRowFirstColumn="0" w:firstRowLastColumn="0" w:lastRowFirstColumn="0" w:lastRowLastColumn="0"/>
             </w:pPr>
             <w:r>
-              <w:t>Mensaje de número no válido</w:t>
+              <w:t>Validación de registro negativo</w:t>
             </w:r>
           </w:p>
         </w:tc>
@@ -274,7 +280,7 @@
               <w:cnfStyle w:val="000000100000" w:firstRow="0" w:lastRow="0" w:firstColumn="0" w:lastColumn="0" w:oddVBand="0" w:evenVBand="0" w:oddHBand="1" w:evenHBand="0" w:firstRowFirstColumn="0" w:firstRowLastColumn="0" w:lastRowFirstColumn="0" w:lastRowLastColumn="0"/>
             </w:pPr>
             <w:r>
-              <w:t>El resultado arrojado</w:t>
+              <w:t>False</w:t>
             </w:r>
           </w:p>
         </w:tc>
@@ -287,7 +293,7 @@
               <w:cnfStyle w:val="000000100000" w:firstRow="0" w:lastRow="0" w:firstColumn="0" w:lastColumn="0" w:oddVBand="0" w:evenVBand="0" w:oddHBand="1" w:evenHBand="0" w:firstRowFirstColumn="0" w:firstRowLastColumn="0" w:lastRowFirstColumn="0" w:lastRowLastColumn="0"/>
             </w:pPr>
             <w:r>
-              <w:t>Pasó o no pasó</w:t>
+              <w:t>Pasó</w:t>
             </w:r>
           </w:p>
         </w:tc>
@@ -313,18 +319,22 @@
               <w:cnfStyle w:val="000000000000" w:firstRow="0" w:lastRow="0" w:firstColumn="0" w:lastColumn="0" w:oddVBand="0" w:evenVBand="0" w:oddHBand="0" w:evenHBand="0" w:firstRowFirstColumn="0" w:firstRowLastColumn="0" w:lastRowFirstColumn="0" w:lastRowLastColumn="0"/>
             </w:pPr>
             <w:r>
-              <w:t>Plutarco Elías Calles 9ª Col. Carrillo puerto, Masculino, 24/05/1993, 9211476258, foto</w:t>
+              <w:t>Plutarco Elías Calles 9ª</w:t>
+            </w:r>
+            <w:r>
+              <w:t xml:space="preserve"> Col. Carrillo puerto</w:t>
+            </w:r>
+            <w:r>
+              <w:t xml:space="preserve">, </w:t>
+            </w:r>
+            <w:r>
+              <w:t>danielbp@hotmail.com</w:t>
+            </w:r>
+            <w:r>
+              <w:t>, 9211476258, foto</w:t>
             </w:r>
             <w:r>
               <w:t>.</w:t>
-            </w:r>
-          </w:p>
-          <w:p>
-            <w:pPr>
-              <w:cnfStyle w:val="000000000000" w:firstRow="0" w:lastRow="0" w:firstColumn="0" w:lastColumn="0" w:oddVBand="0" w:evenVBand="0" w:oddHBand="0" w:evenHBand="0" w:firstRowFirstColumn="0" w:firstRowLastColumn="0" w:lastRowFirstColumn="0" w:lastRowLastColumn="0"/>
-            </w:pPr>
-            <w:r>
-              <w:t>Selección guardar</w:t>
             </w:r>
           </w:p>
         </w:tc>
@@ -351,7 +361,7 @@
               <w:cnfStyle w:val="000000000000" w:firstRow="0" w:lastRow="0" w:firstColumn="0" w:lastColumn="0" w:oddVBand="0" w:evenVBand="0" w:oddHBand="0" w:evenHBand="0" w:firstRowFirstColumn="0" w:firstRowLastColumn="0" w:lastRowFirstColumn="0" w:lastRowLastColumn="0"/>
             </w:pPr>
             <w:r>
-              <w:t>Mensaje de datos faltantes</w:t>
+              <w:t>Validación de registro negativo</w:t>
             </w:r>
           </w:p>
         </w:tc>
@@ -363,6 +373,9 @@
             <w:pPr>
               <w:cnfStyle w:val="000000000000" w:firstRow="0" w:lastRow="0" w:firstColumn="0" w:lastColumn="0" w:oddVBand="0" w:evenVBand="0" w:oddHBand="0" w:evenHBand="0" w:firstRowFirstColumn="0" w:firstRowLastColumn="0" w:lastRowFirstColumn="0" w:lastRowLastColumn="0"/>
             </w:pPr>
+            <w:r>
+              <w:t>False</w:t>
+            </w:r>
           </w:p>
         </w:tc>
         <w:tc>
@@ -373,6 +386,9 @@
             <w:pPr>
               <w:cnfStyle w:val="000000000000" w:firstRow="0" w:lastRow="0" w:firstColumn="0" w:lastColumn="0" w:oddVBand="0" w:evenVBand="0" w:oddHBand="0" w:evenHBand="0" w:firstRowFirstColumn="0" w:firstRowLastColumn="0" w:lastRowFirstColumn="0" w:lastRowLastColumn="0"/>
             </w:pPr>
+            <w:r>
+              <w:t>Pasó</w:t>
+            </w:r>
           </w:p>
         </w:tc>
       </w:tr>
@@ -399,40 +415,28 @@
             <w:pPr>
               <w:cnfStyle w:val="000000100000" w:firstRow="0" w:lastRow="0" w:firstColumn="0" w:lastColumn="0" w:oddVBand="0" w:evenVBand="0" w:oddHBand="1" w:evenHBand="0" w:firstRowFirstColumn="0" w:firstRowLastColumn="0" w:lastRowFirstColumn="0" w:lastRowLastColumn="0"/>
             </w:pPr>
-            <w:proofErr w:type="spellStart"/>
-            <w:r>
-              <w:t>Jesus</w:t>
-            </w:r>
-            <w:proofErr w:type="spellEnd"/>
-            <w:r>
-              <w:t xml:space="preserve"> Enrique Flores </w:t>
-            </w:r>
-            <w:proofErr w:type="spellStart"/>
-            <w:r>
-              <w:t>Nestozo</w:t>
-            </w:r>
-            <w:proofErr w:type="spellEnd"/>
-            <w:r>
-              <w:t>, Masculino, 24/05/</w:t>
-            </w:r>
-            <w:r>
-              <w:t>1993, 9211476258</w:t>
-            </w:r>
-            <w:r>
-              <w:t>, foto</w:t>
+            <w:r>
+              <w:t>Daniel Barroso Perez</w:t>
+            </w:r>
+            <w:r>
+              <w:t xml:space="preserve">, </w:t>
+            </w:r>
+            <w:r>
+              <w:t>Col. Carrillo puerto</w:t>
+            </w:r>
+            <w:r>
+              <w:t>, 9211476258</w:t>
+            </w:r>
+            <w:r>
+              <w:t>,</w:t>
+            </w:r>
+            <w:r>
+              <w:t xml:space="preserve"> foto</w:t>
             </w:r>
             <w:r>
               <w:t>.</w:t>
             </w:r>
           </w:p>
-          <w:p>
-            <w:pPr>
-              <w:cnfStyle w:val="000000100000" w:firstRow="0" w:lastRow="0" w:firstColumn="0" w:lastColumn="0" w:oddVBand="0" w:evenVBand="0" w:oddHBand="1" w:evenHBand="0" w:firstRowFirstColumn="0" w:firstRowLastColumn="0" w:lastRowFirstColumn="0" w:lastRowLastColumn="0"/>
-            </w:pPr>
-            <w:r>
-              <w:t>Selección guardar.</w:t>
-            </w:r>
-          </w:p>
         </w:tc>
         <w:tc>
           <w:tcPr>
@@ -443,7 +447,10 @@
               <w:cnfStyle w:val="000000100000" w:firstRow="0" w:lastRow="0" w:firstColumn="0" w:lastColumn="0" w:oddVBand="0" w:evenVBand="0" w:oddHBand="1" w:evenHBand="0" w:firstRowFirstColumn="0" w:firstRowLastColumn="0" w:lastRowFirstColumn="0" w:lastRowLastColumn="0"/>
             </w:pPr>
             <w:r>
-              <w:t>Registro de cliente sin dirección</w:t>
+              <w:t xml:space="preserve">Registro de cliente sin </w:t>
+            </w:r>
+            <w:r>
+              <w:t>correo</w:t>
             </w:r>
           </w:p>
         </w:tc>
@@ -457,7 +464,7 @@
               <w:cnfStyle w:val="000000100000" w:firstRow="0" w:lastRow="0" w:firstColumn="0" w:lastColumn="0" w:oddVBand="0" w:evenVBand="0" w:oddHBand="1" w:evenHBand="0" w:firstRowFirstColumn="0" w:firstRowLastColumn="0" w:lastRowFirstColumn="0" w:lastRowLastColumn="0"/>
             </w:pPr>
             <w:r>
-              <w:t>Mensaje de datos faltante</w:t>
+              <w:t>Validación de registro negativo</w:t>
             </w:r>
           </w:p>
         </w:tc>
@@ -469,6 +476,9 @@
             <w:pPr>
               <w:cnfStyle w:val="000000100000" w:firstRow="0" w:lastRow="0" w:firstColumn="0" w:lastColumn="0" w:oddVBand="0" w:evenVBand="0" w:oddHBand="1" w:evenHBand="0" w:firstRowFirstColumn="0" w:firstRowLastColumn="0" w:lastRowFirstColumn="0" w:lastRowLastColumn="0"/>
             </w:pPr>
+            <w:r>
+              <w:t>False</w:t>
+            </w:r>
           </w:p>
         </w:tc>
         <w:tc>
@@ -479,6 +489,9 @@
             <w:pPr>
               <w:cnfStyle w:val="000000100000" w:firstRow="0" w:lastRow="0" w:firstColumn="0" w:lastColumn="0" w:oddVBand="0" w:evenVBand="0" w:oddHBand="1" w:evenHBand="0" w:firstRowFirstColumn="0" w:firstRowLastColumn="0" w:lastRowFirstColumn="0" w:lastRowLastColumn="0"/>
             </w:pPr>
+            <w:r>
+              <w:t>Pasó</w:t>
+            </w:r>
           </w:p>
         </w:tc>
       </w:tr>
@@ -502,30 +515,20 @@
             <w:pPr>
               <w:cnfStyle w:val="000000000000" w:firstRow="0" w:lastRow="0" w:firstColumn="0" w:lastColumn="0" w:oddVBand="0" w:evenVBand="0" w:oddHBand="0" w:evenHBand="0" w:firstRowFirstColumn="0" w:firstRowLastColumn="0" w:lastRowFirstColumn="0" w:lastRowLastColumn="0"/>
             </w:pPr>
-            <w:proofErr w:type="spellStart"/>
-            <w:r>
-              <w:t>Jesus</w:t>
-            </w:r>
-            <w:proofErr w:type="spellEnd"/>
-            <w:r>
-              <w:t xml:space="preserve"> Enrique Flores </w:t>
-            </w:r>
-            <w:proofErr w:type="spellStart"/>
-            <w:r>
-              <w:t>Nestozo</w:t>
-            </w:r>
-            <w:proofErr w:type="spellEnd"/>
-            <w:r>
-              <w:t>, Plutarco Elías Calles 9ª Col. Carrillo puerto, Masculino, 9211476258, foto.</w:t>
-            </w:r>
-          </w:p>
-          <w:p>
-            <w:pPr>
-              <w:cnfStyle w:val="000000000000" w:firstRow="0" w:lastRow="0" w:firstColumn="0" w:lastColumn="0" w:oddVBand="0" w:evenVBand="0" w:oddHBand="0" w:evenHBand="0" w:firstRowFirstColumn="0" w:firstRowLastColumn="0" w:lastRowFirstColumn="0" w:lastRowLastColumn="0"/>
-            </w:pPr>
-            <w:r>
-              <w:t>Selección guardar</w:t>
-            </w:r>
+            <w:r>
+              <w:t>Daniel Barroso Perez</w:t>
+            </w:r>
+            <w:r>
+              <w:t>, Plutarco Elías Calles 9ª Col. Carrillo puerto</w:t>
+            </w:r>
+            <w:r>
+              <w:t>, danielbp@hotmail.com, 9211476258.</w:t>
+            </w:r>
+          </w:p>
+          <w:p>
+            <w:pPr>
+              <w:cnfStyle w:val="000000000000" w:firstRow="0" w:lastRow="0" w:firstColumn="0" w:lastColumn="0" w:oddVBand="0" w:evenVBand="0" w:oddHBand="0" w:evenHBand="0" w:firstRowFirstColumn="0" w:firstRowLastColumn="0" w:lastRowFirstColumn="0" w:lastRowLastColumn="0"/>
+            </w:pPr>
           </w:p>
         </w:tc>
         <w:tc>
@@ -540,7 +543,7 @@
               <w:t xml:space="preserve">Registro de cliente sin </w:t>
             </w:r>
             <w:r>
-              <w:t>fecha de nacimiento</w:t>
+              <w:t>foto</w:t>
             </w:r>
           </w:p>
         </w:tc>
@@ -554,7 +557,7 @@
               <w:cnfStyle w:val="000000000000" w:firstRow="0" w:lastRow="0" w:firstColumn="0" w:lastColumn="0" w:oddVBand="0" w:evenVBand="0" w:oddHBand="0" w:evenHBand="0" w:firstRowFirstColumn="0" w:firstRowLastColumn="0" w:lastRowFirstColumn="0" w:lastRowLastColumn="0"/>
             </w:pPr>
             <w:r>
-              <w:t>Mensaje de datos faltantes</w:t>
+              <w:t>Validación de registro negativo</w:t>
             </w:r>
           </w:p>
         </w:tc>
@@ -566,6 +569,9 @@
             <w:pPr>
               <w:cnfStyle w:val="000000000000" w:firstRow="0" w:lastRow="0" w:firstColumn="0" w:lastColumn="0" w:oddVBand="0" w:evenVBand="0" w:oddHBand="0" w:evenHBand="0" w:firstRowFirstColumn="0" w:firstRowLastColumn="0" w:lastRowFirstColumn="0" w:lastRowLastColumn="0"/>
             </w:pPr>
+            <w:r>
+              <w:t>False</w:t>
+            </w:r>
           </w:p>
         </w:tc>
         <w:tc>
@@ -576,6 +582,9 @@
             <w:pPr>
               <w:cnfStyle w:val="000000000000" w:firstRow="0" w:lastRow="0" w:firstColumn="0" w:lastColumn="0" w:oddVBand="0" w:evenVBand="0" w:oddHBand="0" w:evenHBand="0" w:firstRowFirstColumn="0" w:firstRowLastColumn="0" w:lastRowFirstColumn="0" w:lastRowLastColumn="0"/>
             </w:pPr>
+            <w:r>
+              <w:t>Pasó</w:t>
+            </w:r>
           </w:p>
         </w:tc>
       </w:tr>
@@ -602,33 +611,17 @@
             <w:pPr>
               <w:cnfStyle w:val="000000100000" w:firstRow="0" w:lastRow="0" w:firstColumn="0" w:lastColumn="0" w:oddVBand="0" w:evenVBand="0" w:oddHBand="1" w:evenHBand="0" w:firstRowFirstColumn="0" w:firstRowLastColumn="0" w:lastRowFirstColumn="0" w:lastRowLastColumn="0"/>
             </w:pPr>
-            <w:proofErr w:type="spellStart"/>
-            <w:r>
-              <w:t>Jesus</w:t>
-            </w:r>
-            <w:proofErr w:type="spellEnd"/>
-            <w:r>
-              <w:t xml:space="preserve"> Enrique Flores </w:t>
-            </w:r>
-            <w:proofErr w:type="spellStart"/>
-            <w:r>
-              <w:t>Nestozo</w:t>
-            </w:r>
-            <w:proofErr w:type="spellEnd"/>
-            <w:r>
-              <w:t xml:space="preserve">, Plutarco Elías Calles 9ª Col. Carrillo puerto, Masculino, </w:t>
-            </w:r>
-            <w:r>
-              <w:lastRenderedPageBreak/>
-              <w:t>24/05/1993, foto.</w:t>
-            </w:r>
-          </w:p>
-          <w:p>
-            <w:pPr>
-              <w:cnfStyle w:val="000000100000" w:firstRow="0" w:lastRow="0" w:firstColumn="0" w:lastColumn="0" w:oddVBand="0" w:evenVBand="0" w:oddHBand="1" w:evenHBand="0" w:firstRowFirstColumn="0" w:firstRowLastColumn="0" w:lastRowFirstColumn="0" w:lastRowLastColumn="0"/>
-            </w:pPr>
-            <w:r>
-              <w:t>Selección guardar</w:t>
+            <w:r>
+              <w:t>Daniel Barroso Perez</w:t>
+            </w:r>
+            <w:r>
+              <w:t>, Plutarco Elías Calles 9ª Col. Carril</w:t>
+            </w:r>
+            <w:r>
+              <w:t>lo puerto, danielpb@hotmail.com</w:t>
+            </w:r>
+            <w:r>
+              <w:t>, foto.</w:t>
             </w:r>
           </w:p>
         </w:tc>
@@ -641,14 +634,8 @@
               <w:cnfStyle w:val="000000100000" w:firstRow="0" w:lastRow="0" w:firstColumn="0" w:lastColumn="0" w:oddVBand="0" w:evenVBand="0" w:oddHBand="1" w:evenHBand="0" w:firstRowFirstColumn="0" w:firstRowLastColumn="0" w:lastRowFirstColumn="0" w:lastRowLastColumn="0"/>
             </w:pPr>
             <w:r>
-              <w:lastRenderedPageBreak/>
-              <w:t xml:space="preserve">Registro de cliente sin </w:t>
-            </w:r>
-            <w:proofErr w:type="spellStart"/>
-            <w:r>
-              <w:t>telefono</w:t>
-            </w:r>
-            <w:proofErr w:type="spellEnd"/>
+              <w:t>Registro de cliente sin telefono</w:t>
+            </w:r>
           </w:p>
         </w:tc>
         <w:tc>
@@ -661,7 +648,7 @@
               <w:cnfStyle w:val="000000100000" w:firstRow="0" w:lastRow="0" w:firstColumn="0" w:lastColumn="0" w:oddVBand="0" w:evenVBand="0" w:oddHBand="1" w:evenHBand="0" w:firstRowFirstColumn="0" w:firstRowLastColumn="0" w:lastRowFirstColumn="0" w:lastRowLastColumn="0"/>
             </w:pPr>
             <w:r>
-              <w:t>Mensaje de datos faltantes</w:t>
+              <w:t>Validación de registro negativo</w:t>
             </w:r>
           </w:p>
         </w:tc>
@@ -673,6 +660,9 @@
             <w:pPr>
               <w:cnfStyle w:val="000000100000" w:firstRow="0" w:lastRow="0" w:firstColumn="0" w:lastColumn="0" w:oddVBand="0" w:evenVBand="0" w:oddHBand="1" w:evenHBand="0" w:firstRowFirstColumn="0" w:firstRowLastColumn="0" w:lastRowFirstColumn="0" w:lastRowLastColumn="0"/>
             </w:pPr>
+            <w:r>
+              <w:t>False</w:t>
+            </w:r>
           </w:p>
         </w:tc>
         <w:tc>
@@ -683,6 +673,9 @@
             <w:pPr>
               <w:cnfStyle w:val="000000100000" w:firstRow="0" w:lastRow="0" w:firstColumn="0" w:lastColumn="0" w:oddVBand="0" w:evenVBand="0" w:oddHBand="1" w:evenHBand="0" w:firstRowFirstColumn="0" w:firstRowLastColumn="0" w:lastRowFirstColumn="0" w:lastRowLastColumn="0"/>
             </w:pPr>
+            <w:r>
+              <w:t>Pasó</w:t>
+            </w:r>
           </w:p>
         </w:tc>
       </w:tr>
@@ -706,29 +699,19 @@
             <w:pPr>
               <w:cnfStyle w:val="000000000000" w:firstRow="0" w:lastRow="0" w:firstColumn="0" w:lastColumn="0" w:oddVBand="0" w:evenVBand="0" w:oddHBand="0" w:evenHBand="0" w:firstRowFirstColumn="0" w:firstRowLastColumn="0" w:lastRowFirstColumn="0" w:lastRowLastColumn="0"/>
             </w:pPr>
-            <w:proofErr w:type="spellStart"/>
-            <w:r>
-              <w:t>Jesus</w:t>
-            </w:r>
-            <w:proofErr w:type="spellEnd"/>
-            <w:r>
-              <w:t xml:space="preserve"> Enrique Flores </w:t>
-            </w:r>
-            <w:proofErr w:type="spellStart"/>
-            <w:r>
-              <w:t>Nestozo</w:t>
-            </w:r>
-            <w:proofErr w:type="spellEnd"/>
-            <w:r>
-              <w:t>, Plutarco Elías Calles 9ª Col. Carrillo puerto, Masculino, 24/05/1993, 9211476258.</w:t>
-            </w:r>
-          </w:p>
-          <w:p>
-            <w:pPr>
-              <w:cnfStyle w:val="000000000000" w:firstRow="0" w:lastRow="0" w:firstColumn="0" w:lastColumn="0" w:oddVBand="0" w:evenVBand="0" w:oddHBand="0" w:evenHBand="0" w:firstRowFirstColumn="0" w:firstRowLastColumn="0" w:lastRowFirstColumn="0" w:lastRowLastColumn="0"/>
-            </w:pPr>
-            <w:r>
-              <w:t>Selección guardar</w:t>
+            <w:r>
+              <w:t xml:space="preserve">Daniel Barroso Perez, </w:t>
+            </w:r>
+            <w:hyperlink r:id="rId4" w:history="1">
+              <w:r>
+                <w:rPr>
+                  <w:rStyle w:val="Hipervnculo"/>
+                </w:rPr>
+                <w:t>danielbp@hotmail.com</w:t>
+              </w:r>
+            </w:hyperlink>
+            <w:r>
+              <w:t>, 9211476258, foto.</w:t>
             </w:r>
           </w:p>
         </w:tc>
@@ -741,7 +724,10 @@
               <w:cnfStyle w:val="000000000000" w:firstRow="0" w:lastRow="0" w:firstColumn="0" w:lastColumn="0" w:oddVBand="0" w:evenVBand="0" w:oddHBand="0" w:evenHBand="0" w:firstRowFirstColumn="0" w:firstRowLastColumn="0" w:lastRowFirstColumn="0" w:lastRowLastColumn="0"/>
             </w:pPr>
             <w:r>
-              <w:t>Registro de cliente sin foto</w:t>
+              <w:t xml:space="preserve">Registro de cliente sin </w:t>
+            </w:r>
+            <w:r>
+              <w:t>dirección</w:t>
             </w:r>
           </w:p>
         </w:tc>
@@ -755,7 +741,7 @@
               <w:cnfStyle w:val="000000000000" w:firstRow="0" w:lastRow="0" w:firstColumn="0" w:lastColumn="0" w:oddVBand="0" w:evenVBand="0" w:oddHBand="0" w:evenHBand="0" w:firstRowFirstColumn="0" w:firstRowLastColumn="0" w:lastRowFirstColumn="0" w:lastRowLastColumn="0"/>
             </w:pPr>
             <w:r>
-              <w:t>Mensaje de datos faltantes</w:t>
+              <w:t>Validación de registro negativo</w:t>
             </w:r>
           </w:p>
         </w:tc>
@@ -767,6 +753,9 @@
             <w:pPr>
               <w:cnfStyle w:val="000000000000" w:firstRow="0" w:lastRow="0" w:firstColumn="0" w:lastColumn="0" w:oddVBand="0" w:evenVBand="0" w:oddHBand="0" w:evenHBand="0" w:firstRowFirstColumn="0" w:firstRowLastColumn="0" w:lastRowFirstColumn="0" w:lastRowLastColumn="0"/>
             </w:pPr>
+            <w:r>
+              <w:t>False</w:t>
+            </w:r>
           </w:p>
         </w:tc>
         <w:tc>
@@ -777,6 +766,9 @@
             <w:pPr>
               <w:cnfStyle w:val="000000000000" w:firstRow="0" w:lastRow="0" w:firstColumn="0" w:lastColumn="0" w:oddVBand="0" w:evenVBand="0" w:oddHBand="0" w:evenHBand="0" w:firstRowFirstColumn="0" w:firstRowLastColumn="0" w:lastRowFirstColumn="0" w:lastRowLastColumn="0"/>
             </w:pPr>
+            <w:r>
+              <w:t>Pasó</w:t>
+            </w:r>
           </w:p>
         </w:tc>
       </w:tr>
@@ -803,37 +795,17 @@
             <w:pPr>
               <w:cnfStyle w:val="000000100000" w:firstRow="0" w:lastRow="0" w:firstColumn="0" w:lastColumn="0" w:oddVBand="0" w:evenVBand="0" w:oddHBand="1" w:evenHBand="0" w:firstRowFirstColumn="0" w:firstRowLastColumn="0" w:lastRowFirstColumn="0" w:lastRowLastColumn="0"/>
             </w:pPr>
-            <w:proofErr w:type="spellStart"/>
-            <w:r>
-              <w:t>Jesus</w:t>
-            </w:r>
-            <w:proofErr w:type="spellEnd"/>
-            <w:r>
-              <w:t xml:space="preserve"> Enrique Flores </w:t>
-            </w:r>
-            <w:proofErr w:type="spellStart"/>
-            <w:r>
-              <w:t>Nestozo</w:t>
-            </w:r>
-            <w:proofErr w:type="spellEnd"/>
-            <w:r>
-              <w:t>, Plutarco Elías Calles 9ª Col. Carrillo puerto, Masculino, 24/05/1993, 9211476258, foto.</w:t>
-            </w:r>
-          </w:p>
-          <w:p>
-            <w:pPr>
-              <w:cnfStyle w:val="000000100000" w:firstRow="0" w:lastRow="0" w:firstColumn="0" w:lastColumn="0" w:oddVBand="0" w:evenVBand="0" w:oddHBand="1" w:evenHBand="0" w:firstRowFirstColumn="0" w:firstRowLastColumn="0" w:lastRowFirstColumn="0" w:lastRowLastColumn="0"/>
-            </w:pPr>
-            <w:r>
-              <w:t>Selección guardar.</w:t>
-            </w:r>
-          </w:p>
-          <w:p>
-            <w:pPr>
-              <w:cnfStyle w:val="000000100000" w:firstRow="0" w:lastRow="0" w:firstColumn="0" w:lastColumn="0" w:oddVBand="0" w:evenVBand="0" w:oddHBand="1" w:evenHBand="0" w:firstRowFirstColumn="0" w:firstRowLastColumn="0" w:lastRowFirstColumn="0" w:lastRowLastColumn="0"/>
-            </w:pPr>
-            <w:r>
-              <w:t>Selección aceptar.</w:t>
+            <w:r>
+              <w:t>Daniel Barroso Perez</w:t>
+            </w:r>
+            <w:r>
+              <w:t>, Plutarco Elías Calles 9ª Col. Carril</w:t>
+            </w:r>
+            <w:r>
+              <w:t>lo puerto, danielbp@hotmal.com</w:t>
+            </w:r>
+            <w:r>
+              <w:t>, 9211476258, foto.</w:t>
             </w:r>
           </w:p>
         </w:tc>
@@ -860,15 +832,7 @@
               <w:cnfStyle w:val="000000100000" w:firstRow="0" w:lastRow="0" w:firstColumn="0" w:lastColumn="0" w:oddVBand="0" w:evenVBand="0" w:oddHBand="1" w:evenHBand="0" w:firstRowFirstColumn="0" w:firstRowLastColumn="0" w:lastRowFirstColumn="0" w:lastRowLastColumn="0"/>
             </w:pPr>
             <w:r>
-              <w:t>Mensaje de confirmación.</w:t>
-            </w:r>
-          </w:p>
-          <w:p>
-            <w:pPr>
-              <w:cnfStyle w:val="000000100000" w:firstRow="0" w:lastRow="0" w:firstColumn="0" w:lastColumn="0" w:oddVBand="0" w:evenVBand="0" w:oddHBand="1" w:evenHBand="0" w:firstRowFirstColumn="0" w:firstRowLastColumn="0" w:lastRowFirstColumn="0" w:lastRowLastColumn="0"/>
-            </w:pPr>
-            <w:r>
-              <w:t>Registro de cliente exitoso.</w:t>
+              <w:t>Validación de registro positivo</w:t>
             </w:r>
           </w:p>
         </w:tc>
@@ -880,6 +844,9 @@
             <w:pPr>
               <w:cnfStyle w:val="000000100000" w:firstRow="0" w:lastRow="0" w:firstColumn="0" w:lastColumn="0" w:oddVBand="0" w:evenVBand="0" w:oddHBand="1" w:evenHBand="0" w:firstRowFirstColumn="0" w:firstRowLastColumn="0" w:lastRowFirstColumn="0" w:lastRowLastColumn="0"/>
             </w:pPr>
+            <w:r>
+              <w:t>True</w:t>
+            </w:r>
           </w:p>
         </w:tc>
         <w:tc>
@@ -890,6 +857,383 @@
             <w:pPr>
               <w:cnfStyle w:val="000000100000" w:firstRow="0" w:lastRow="0" w:firstColumn="0" w:lastColumn="0" w:oddVBand="0" w:evenVBand="0" w:oddHBand="1" w:evenHBand="0" w:firstRowFirstColumn="0" w:firstRowLastColumn="0" w:lastRowFirstColumn="0" w:lastRowLastColumn="0"/>
             </w:pPr>
+            <w:r>
+              <w:t>Pasó</w:t>
+            </w:r>
+          </w:p>
+        </w:tc>
+      </w:tr>
+    </w:tbl>
+    <w:p/>
+    <w:p/>
+    <w:p/>
+    <w:p/>
+    <w:p/>
+    <w:p/>
+    <w:tbl>
+      <w:tblPr>
+        <w:tblStyle w:val="Tablanormal1"/>
+        <w:tblW w:w="0" w:type="auto"/>
+        <w:tblLook w:val="04A0" w:firstRow="1" w:lastRow="0" w:firstColumn="1" w:lastColumn="0" w:noHBand="0" w:noVBand="1"/>
+      </w:tblPr>
+      <w:tblGrid>
+        <w:gridCol w:w="1114"/>
+        <w:gridCol w:w="1452"/>
+        <w:gridCol w:w="1542"/>
+        <w:gridCol w:w="88"/>
+        <w:gridCol w:w="1459"/>
+        <w:gridCol w:w="1726"/>
+        <w:gridCol w:w="1447"/>
+      </w:tblGrid>
+      <w:tr>
+        <w:trPr>
+          <w:cnfStyle w:val="100000000000" w:firstRow="1" w:lastRow="0" w:firstColumn="0" w:lastColumn="0" w:oddVBand="0" w:evenVBand="0" w:oddHBand="0" w:evenHBand="0" w:firstRowFirstColumn="0" w:firstRowLastColumn="0" w:lastRowFirstColumn="0" w:lastRowLastColumn="0"/>
+        </w:trPr>
+        <w:tc>
+          <w:tcPr>
+            <w:cnfStyle w:val="001000000000" w:firstRow="0" w:lastRow="0" w:firstColumn="1" w:lastColumn="0" w:oddVBand="0" w:evenVBand="0" w:oddHBand="0" w:evenHBand="0" w:firstRowFirstColumn="0" w:firstRowLastColumn="0" w:lastRowFirstColumn="0" w:lastRowLastColumn="0"/>
+            <w:tcW w:w="4414" w:type="dxa"/>
+            <w:gridSpan w:val="4"/>
+          </w:tcPr>
+          <w:p>
+            <w:pPr>
+              <w:jc w:val="center"/>
+            </w:pPr>
+            <w:r>
+              <w:lastRenderedPageBreak/>
+              <w:t>CU-06 Administrar clientes</w:t>
+            </w:r>
+          </w:p>
+        </w:tc>
+        <w:tc>
+          <w:tcPr>
+            <w:tcW w:w="4414" w:type="dxa"/>
+            <w:gridSpan w:val="3"/>
+          </w:tcPr>
+          <w:p>
+            <w:pPr>
+              <w:jc w:val="center"/>
+              <w:cnfStyle w:val="100000000000" w:firstRow="1" w:lastRow="0" w:firstColumn="0" w:lastColumn="0" w:oddVBand="0" w:evenVBand="0" w:oddHBand="0" w:evenHBand="0" w:firstRowFirstColumn="0" w:firstRowLastColumn="0" w:lastRowFirstColumn="0" w:lastRowLastColumn="0"/>
+            </w:pPr>
+            <w:r>
+              <w:t>Visualizar datos de cliente</w:t>
+            </w:r>
+          </w:p>
+        </w:tc>
+      </w:tr>
+      <w:tr>
+        <w:trPr>
+          <w:cnfStyle w:val="000000100000" w:firstRow="0" w:lastRow="0" w:firstColumn="0" w:lastColumn="0" w:oddVBand="0" w:evenVBand="0" w:oddHBand="1" w:evenHBand="0" w:firstRowFirstColumn="0" w:firstRowLastColumn="0" w:lastRowFirstColumn="0" w:lastRowLastColumn="0"/>
+        </w:trPr>
+        <w:tc>
+          <w:tcPr>
+            <w:cnfStyle w:val="001000000000" w:firstRow="0" w:lastRow="0" w:firstColumn="1" w:lastColumn="0" w:oddVBand="0" w:evenVBand="0" w:oddHBand="0" w:evenHBand="0" w:firstRowFirstColumn="0" w:firstRowLastColumn="0" w:lastRowFirstColumn="0" w:lastRowLastColumn="0"/>
+            <w:tcW w:w="8828" w:type="dxa"/>
+            <w:gridSpan w:val="7"/>
+          </w:tcPr>
+          <w:p>
+            <w:pPr>
+              <w:jc w:val="center"/>
+            </w:pPr>
+          </w:p>
+        </w:tc>
+      </w:tr>
+      <w:tr>
+        <w:tc>
+          <w:tcPr>
+            <w:cnfStyle w:val="001000000000" w:firstRow="0" w:lastRow="0" w:firstColumn="1" w:lastColumn="0" w:oddVBand="0" w:evenVBand="0" w:oddHBand="0" w:evenHBand="0" w:firstRowFirstColumn="0" w:firstRowLastColumn="0" w:lastRowFirstColumn="0" w:lastRowLastColumn="0"/>
+            <w:tcW w:w="1174" w:type="dxa"/>
+          </w:tcPr>
+          <w:p>
+            <w:pPr>
+              <w:jc w:val="center"/>
+            </w:pPr>
+            <w:r>
+              <w:t>Caso de prueba</w:t>
+            </w:r>
+          </w:p>
+        </w:tc>
+        <w:tc>
+          <w:tcPr>
+            <w:tcW w:w="1557" w:type="dxa"/>
+          </w:tcPr>
+          <w:p>
+            <w:pPr>
+              <w:jc w:val="center"/>
+              <w:cnfStyle w:val="000000000000" w:firstRow="0" w:lastRow="0" w:firstColumn="0" w:lastColumn="0" w:oddVBand="0" w:evenVBand="0" w:oddHBand="0" w:evenHBand="0" w:firstRowFirstColumn="0" w:firstRowLastColumn="0" w:lastRowFirstColumn="0" w:lastRowLastColumn="0"/>
+              <w:rPr>
+                <w:b/>
+              </w:rPr>
+            </w:pPr>
+            <w:r>
+              <w:rPr>
+                <w:b/>
+              </w:rPr>
+              <w:t>Entradas</w:t>
+            </w:r>
+          </w:p>
+        </w:tc>
+        <w:tc>
+          <w:tcPr>
+            <w:tcW w:w="1595" w:type="dxa"/>
+          </w:tcPr>
+          <w:p>
+            <w:pPr>
+              <w:jc w:val="center"/>
+              <w:cnfStyle w:val="000000000000" w:firstRow="0" w:lastRow="0" w:firstColumn="0" w:lastColumn="0" w:oddVBand="0" w:evenVBand="0" w:oddHBand="0" w:evenHBand="0" w:firstRowFirstColumn="0" w:firstRowLastColumn="0" w:lastRowFirstColumn="0" w:lastRowLastColumn="0"/>
+              <w:rPr>
+                <w:b/>
+              </w:rPr>
+            </w:pPr>
+            <w:r>
+              <w:rPr>
+                <w:b/>
+              </w:rPr>
+              <w:t>Condiciones de entrada</w:t>
+            </w:r>
+          </w:p>
+        </w:tc>
+        <w:tc>
+          <w:tcPr>
+            <w:tcW w:w="1597" w:type="dxa"/>
+            <w:gridSpan w:val="2"/>
+          </w:tcPr>
+          <w:p>
+            <w:pPr>
+              <w:jc w:val="center"/>
+              <w:cnfStyle w:val="000000000000" w:firstRow="0" w:lastRow="0" w:firstColumn="0" w:lastColumn="0" w:oddVBand="0" w:evenVBand="0" w:oddHBand="0" w:evenHBand="0" w:firstRowFirstColumn="0" w:firstRowLastColumn="0" w:lastRowFirstColumn="0" w:lastRowLastColumn="0"/>
+              <w:rPr>
+                <w:b/>
+              </w:rPr>
+            </w:pPr>
+            <w:r>
+              <w:rPr>
+                <w:b/>
+              </w:rPr>
+              <w:t>Condiciones de salida</w:t>
+            </w:r>
+          </w:p>
+        </w:tc>
+        <w:tc>
+          <w:tcPr>
+            <w:tcW w:w="1382" w:type="dxa"/>
+          </w:tcPr>
+          <w:p>
+            <w:pPr>
+              <w:jc w:val="center"/>
+              <w:cnfStyle w:val="000000000000" w:firstRow="0" w:lastRow="0" w:firstColumn="0" w:lastColumn="0" w:oddVBand="0" w:evenVBand="0" w:oddHBand="0" w:evenHBand="0" w:firstRowFirstColumn="0" w:firstRowLastColumn="0" w:lastRowFirstColumn="0" w:lastRowLastColumn="0"/>
+              <w:rPr>
+                <w:b/>
+              </w:rPr>
+            </w:pPr>
+            <w:r>
+              <w:rPr>
+                <w:b/>
+              </w:rPr>
+              <w:t>Salida</w:t>
+            </w:r>
+          </w:p>
+        </w:tc>
+        <w:tc>
+          <w:tcPr>
+            <w:tcW w:w="1523" w:type="dxa"/>
+          </w:tcPr>
+          <w:p>
+            <w:pPr>
+              <w:jc w:val="center"/>
+              <w:cnfStyle w:val="000000000000" w:firstRow="0" w:lastRow="0" w:firstColumn="0" w:lastColumn="0" w:oddVBand="0" w:evenVBand="0" w:oddHBand="0" w:evenHBand="0" w:firstRowFirstColumn="0" w:firstRowLastColumn="0" w:lastRowFirstColumn="0" w:lastRowLastColumn="0"/>
+              <w:rPr>
+                <w:b/>
+              </w:rPr>
+            </w:pPr>
+            <w:r>
+              <w:rPr>
+                <w:b/>
+              </w:rPr>
+              <w:t>Resultado</w:t>
+            </w:r>
+          </w:p>
+        </w:tc>
+      </w:tr>
+      <w:tr>
+        <w:trPr>
+          <w:cnfStyle w:val="000000100000" w:firstRow="0" w:lastRow="0" w:firstColumn="0" w:lastColumn="0" w:oddVBand="0" w:evenVBand="0" w:oddHBand="1" w:evenHBand="0" w:firstRowFirstColumn="0" w:firstRowLastColumn="0" w:lastRowFirstColumn="0" w:lastRowLastColumn="0"/>
+        </w:trPr>
+        <w:tc>
+          <w:tcPr>
+            <w:cnfStyle w:val="001000000000" w:firstRow="0" w:lastRow="0" w:firstColumn="1" w:lastColumn="0" w:oddVBand="0" w:evenVBand="0" w:oddHBand="0" w:evenHBand="0" w:firstRowFirstColumn="0" w:firstRowLastColumn="0" w:lastRowFirstColumn="0" w:lastRowLastColumn="0"/>
+            <w:tcW w:w="1174" w:type="dxa"/>
+          </w:tcPr>
+          <w:p>
+            <w:r>
+              <w:t>CP-01</w:t>
+            </w:r>
+          </w:p>
+        </w:tc>
+        <w:tc>
+          <w:tcPr>
+            <w:tcW w:w="1557" w:type="dxa"/>
+          </w:tcPr>
+          <w:p>
+            <w:pPr>
+              <w:cnfStyle w:val="000000100000" w:firstRow="0" w:lastRow="0" w:firstColumn="0" w:lastColumn="0" w:oddVBand="0" w:evenVBand="0" w:oddHBand="1" w:evenHBand="0" w:firstRowFirstColumn="0" w:firstRowLastColumn="0" w:lastRowFirstColumn="0" w:lastRowLastColumn="0"/>
+            </w:pPr>
+            <w:r>
+              <w:t>Maria</w:t>
+            </w:r>
+          </w:p>
+        </w:tc>
+        <w:tc>
+          <w:tcPr>
+            <w:tcW w:w="1595" w:type="dxa"/>
+          </w:tcPr>
+          <w:p>
+            <w:pPr>
+              <w:cnfStyle w:val="000000100000" w:firstRow="0" w:lastRow="0" w:firstColumn="0" w:lastColumn="0" w:oddVBand="0" w:evenVBand="0" w:oddHBand="1" w:evenHBand="0" w:firstRowFirstColumn="0" w:firstRowLastColumn="0" w:lastRowFirstColumn="0" w:lastRowLastColumn="0"/>
+            </w:pPr>
+            <w:r>
+              <w:t>Nombre de</w:t>
+            </w:r>
+            <w:r>
+              <w:t xml:space="preserve"> cliente</w:t>
+            </w:r>
+            <w:r>
+              <w:t xml:space="preserve"> registrado.</w:t>
+            </w:r>
+          </w:p>
+        </w:tc>
+        <w:tc>
+          <w:tcPr>
+            <w:tcW w:w="1597" w:type="dxa"/>
+            <w:gridSpan w:val="2"/>
+          </w:tcPr>
+          <w:p>
+            <w:pPr>
+              <w:cnfStyle w:val="000000100000" w:firstRow="0" w:lastRow="0" w:firstColumn="0" w:lastColumn="0" w:oddVBand="0" w:evenVBand="0" w:oddHBand="1" w:evenHBand="0" w:firstRowFirstColumn="0" w:firstRowLastColumn="0" w:lastRowFirstColumn="0" w:lastRowLastColumn="0"/>
+            </w:pPr>
+            <w:r>
+              <w:t>Datos de cliente encontrado</w:t>
+            </w:r>
+          </w:p>
+        </w:tc>
+        <w:tc>
+          <w:tcPr>
+            <w:tcW w:w="1382" w:type="dxa"/>
+          </w:tcPr>
+          <w:p>
+            <w:pPr>
+              <w:cnfStyle w:val="000000100000" w:firstRow="0" w:lastRow="0" w:firstColumn="0" w:lastColumn="0" w:oddVBand="0" w:evenVBand="0" w:oddHBand="1" w:evenHBand="0" w:firstRowFirstColumn="0" w:firstRowLastColumn="0" w:lastRowFirstColumn="0" w:lastRowLastColumn="0"/>
+            </w:pPr>
+            <w:r>
+              <w:t>IdCliente=1</w:t>
+            </w:r>
+          </w:p>
+        </w:tc>
+        <w:tc>
+          <w:tcPr>
+            <w:tcW w:w="1523" w:type="dxa"/>
+          </w:tcPr>
+          <w:p>
+            <w:pPr>
+              <w:cnfStyle w:val="000000100000" w:firstRow="0" w:lastRow="0" w:firstColumn="0" w:lastColumn="0" w:oddVBand="0" w:evenVBand="0" w:oddHBand="1" w:evenHBand="0" w:firstRowFirstColumn="0" w:firstRowLastColumn="0" w:lastRowFirstColumn="0" w:lastRowLastColumn="0"/>
+              <w:rPr>
+                <w:u w:val="single"/>
+              </w:rPr>
+            </w:pPr>
+            <w:r>
+              <w:t>Pasó</w:t>
+            </w:r>
+          </w:p>
+        </w:tc>
+      </w:tr>
+      <w:tr>
+        <w:tc>
+          <w:tcPr>
+            <w:cnfStyle w:val="001000000000" w:firstRow="0" w:lastRow="0" w:firstColumn="1" w:lastColumn="0" w:oddVBand="0" w:evenVBand="0" w:oddHBand="0" w:evenHBand="0" w:firstRowFirstColumn="0" w:firstRowLastColumn="0" w:lastRowFirstColumn="0" w:lastRowLastColumn="0"/>
+            <w:tcW w:w="1174" w:type="dxa"/>
+          </w:tcPr>
+          <w:p>
+            <w:r>
+              <w:t>CP-02</w:t>
+            </w:r>
+          </w:p>
+        </w:tc>
+        <w:tc>
+          <w:tcPr>
+            <w:tcW w:w="1557" w:type="dxa"/>
+          </w:tcPr>
+          <w:p>
+            <w:pPr>
+              <w:cnfStyle w:val="000000000000" w:firstRow="0" w:lastRow="0" w:firstColumn="0" w:lastColumn="0" w:oddVBand="0" w:evenVBand="0" w:oddHBand="0" w:evenHBand="0" w:firstRowFirstColumn="0" w:firstRowLastColumn="0" w:lastRowFirstColumn="0" w:lastRowLastColumn="0"/>
+            </w:pPr>
+            <w:r>
+              <w:t>Pablo</w:t>
+            </w:r>
+          </w:p>
+        </w:tc>
+        <w:tc>
+          <w:tcPr>
+            <w:tcW w:w="1595" w:type="dxa"/>
+          </w:tcPr>
+          <w:p>
+            <w:pPr>
+              <w:cnfStyle w:val="000000000000" w:firstRow="0" w:lastRow="0" w:firstColumn="0" w:lastColumn="0" w:oddVBand="0" w:evenVBand="0" w:oddHBand="0" w:evenHBand="0" w:firstRowFirstColumn="0" w:firstRowLastColumn="0" w:lastRowFirstColumn="0" w:lastRowLastColumn="0"/>
+            </w:pPr>
+            <w:r>
+              <w:t>Nombre</w:t>
+            </w:r>
+            <w:r>
+              <w:t xml:space="preserve"> de cliente no registrado.</w:t>
+            </w:r>
+          </w:p>
+        </w:tc>
+        <w:tc>
+          <w:tcPr>
+            <w:tcW w:w="1597" w:type="dxa"/>
+            <w:gridSpan w:val="2"/>
+          </w:tcPr>
+          <w:p>
+            <w:pPr>
+              <w:cnfStyle w:val="000000000000" w:firstRow="0" w:lastRow="0" w:firstColumn="0" w:lastColumn="0" w:oddVBand="0" w:evenVBand="0" w:oddHBand="0" w:evenHBand="0" w:firstRowFirstColumn="0" w:firstRowLastColumn="0" w:lastRowFirstColumn="0" w:lastRowLastColumn="0"/>
+            </w:pPr>
+            <w:r>
+              <w:t>Tamaño de lista de clientes encontrados = 0</w:t>
+            </w:r>
+          </w:p>
+          <w:p>
+            <w:pPr>
+              <w:jc w:val="center"/>
+              <w:cnfStyle w:val="000000000000" w:firstRow="0" w:lastRow="0" w:firstColumn="0" w:lastColumn="0" w:oddVBand="0" w:evenVBand="0" w:oddHBand="0" w:evenHBand="0" w:firstRowFirstColumn="0" w:firstRowLastColumn="0" w:lastRowFirstColumn="0" w:lastRowLastColumn="0"/>
+            </w:pPr>
+          </w:p>
+        </w:tc>
+        <w:tc>
+          <w:tcPr>
+            <w:tcW w:w="1382" w:type="dxa"/>
+          </w:tcPr>
+          <w:p>
+            <w:pPr>
+              <w:cnfStyle w:val="000000000000" w:firstRow="0" w:lastRow="0" w:firstColumn="0" w:lastColumn="0" w:oddVBand="0" w:evenVBand="0" w:oddHBand="0" w:evenHBand="0" w:firstRowFirstColumn="0" w:firstRowLastColumn="0" w:lastRowFirstColumn="0" w:lastRowLastColumn="0"/>
+              <w:rPr>
+                <w:u w:val="single"/>
+              </w:rPr>
+            </w:pPr>
+            <w:r>
+              <w:t>ListaClientes.size = 0</w:t>
+            </w:r>
+          </w:p>
+        </w:tc>
+        <w:tc>
+          <w:tcPr>
+            <w:tcW w:w="1523" w:type="dxa"/>
+          </w:tcPr>
+          <w:p>
+            <w:pPr>
+              <w:cnfStyle w:val="000000000000" w:firstRow="0" w:lastRow="0" w:firstColumn="0" w:lastColumn="0" w:oddVBand="0" w:evenVBand="0" w:oddHBand="0" w:evenHBand="0" w:firstRowFirstColumn="0" w:firstRowLastColumn="0" w:lastRowFirstColumn="0" w:lastRowLastColumn="0"/>
+            </w:pPr>
+            <w:r>
+              <w:t>Pasó</w:t>
+            </w:r>
           </w:p>
         </w:tc>
       </w:tr>
@@ -902,13 +1246,13 @@
         <w:tblLook w:val="04A0" w:firstRow="1" w:lastRow="0" w:firstColumn="1" w:lastColumn="0" w:noHBand="0" w:noVBand="1"/>
       </w:tblPr>
       <w:tblGrid>
-        <w:gridCol w:w="1174"/>
-        <w:gridCol w:w="1557"/>
-        <w:gridCol w:w="1595"/>
+        <w:gridCol w:w="1097"/>
+        <w:gridCol w:w="2025"/>
+        <w:gridCol w:w="1526"/>
         <w:gridCol w:w="88"/>
-        <w:gridCol w:w="1509"/>
-        <w:gridCol w:w="1382"/>
-        <w:gridCol w:w="1523"/>
+        <w:gridCol w:w="1440"/>
+        <w:gridCol w:w="1227"/>
+        <w:gridCol w:w="1425"/>
       </w:tblGrid>
       <w:tr>
         <w:trPr>
@@ -940,7 +1284,7 @@
               <w:cnfStyle w:val="100000000000" w:firstRow="1" w:lastRow="0" w:firstColumn="0" w:lastColumn="0" w:oddVBand="0" w:evenVBand="0" w:oddHBand="0" w:evenHBand="0" w:firstRowFirstColumn="0" w:firstRowLastColumn="0" w:lastRowFirstColumn="0" w:lastRowLastColumn="0"/>
             </w:pPr>
             <w:r>
-              <w:t>Visualizar datos de cliente</w:t>
+              <w:t>Modificación de cliente</w:t>
             </w:r>
           </w:p>
         </w:tc>
@@ -1102,19 +1446,76 @@
             <w:pPr>
               <w:cnfStyle w:val="000000100000" w:firstRow="0" w:lastRow="0" w:firstColumn="0" w:lastColumn="0" w:oddVBand="0" w:evenVBand="0" w:oddHBand="1" w:evenHBand="0" w:firstRowFirstColumn="0" w:firstRowLastColumn="0" w:lastRowFirstColumn="0" w:lastRowLastColumn="0"/>
             </w:pPr>
-            <w:proofErr w:type="spellStart"/>
-            <w:r>
-              <w:t>Jesus</w:t>
-            </w:r>
-            <w:proofErr w:type="spellEnd"/>
-            <w:r>
-              <w:t xml:space="preserve"> Enrique Flores </w:t>
-            </w:r>
-            <w:proofErr w:type="spellStart"/>
-            <w:r>
-              <w:t>Nestozo</w:t>
-            </w:r>
-            <w:proofErr w:type="spellEnd"/>
+            <w:r>
+              <w:t>Nombre:</w:t>
+            </w:r>
+          </w:p>
+          <w:p>
+            <w:pPr>
+              <w:cnfStyle w:val="000000100000" w:firstRow="0" w:lastRow="0" w:firstColumn="0" w:lastColumn="0" w:oddVBand="0" w:evenVBand="0" w:oddHBand="1" w:evenHBand="0" w:firstRowFirstColumn="0" w:firstRowLastColumn="0" w:lastRowFirstColumn="0" w:lastRowLastColumn="0"/>
+            </w:pPr>
+            <w:r>
+              <w:t>Carla flores</w:t>
+            </w:r>
+          </w:p>
+          <w:p>
+            <w:pPr>
+              <w:cnfStyle w:val="000000100000" w:firstRow="0" w:lastRow="0" w:firstColumn="0" w:lastColumn="0" w:oddVBand="0" w:evenVBand="0" w:oddHBand="1" w:evenHBand="0" w:firstRowFirstColumn="0" w:firstRowLastColumn="0" w:lastRowFirstColumn="0" w:lastRowLastColumn="0"/>
+            </w:pPr>
+            <w:r>
+              <w:t>Dirección:</w:t>
+            </w:r>
+          </w:p>
+          <w:p>
+            <w:pPr>
+              <w:cnfStyle w:val="000000100000" w:firstRow="0" w:lastRow="0" w:firstColumn="0" w:lastColumn="0" w:oddVBand="0" w:evenVBand="0" w:oddHBand="1" w:evenHBand="0" w:firstRowFirstColumn="0" w:firstRowLastColumn="0" w:lastRowFirstColumn="0" w:lastRowLastColumn="0"/>
+            </w:pPr>
+            <w:r>
+              <w:t xml:space="preserve"> Av. Xalapa 233</w:t>
+            </w:r>
+          </w:p>
+          <w:p>
+            <w:pPr>
+              <w:cnfStyle w:val="000000100000" w:firstRow="0" w:lastRow="0" w:firstColumn="0" w:lastColumn="0" w:oddVBand="0" w:evenVBand="0" w:oddHBand="1" w:evenHBand="0" w:firstRowFirstColumn="0" w:firstRowLastColumn="0" w:lastRowFirstColumn="0" w:lastRowLastColumn="0"/>
+            </w:pPr>
+            <w:r>
+              <w:t xml:space="preserve">Correo: </w:t>
+            </w:r>
+            <w:hyperlink r:id="rId5" w:history="1">
+              <w:r>
+                <w:rPr>
+                  <w:rStyle w:val="Hipervnculo"/>
+                </w:rPr>
+                <w:t>carlaj@hotmail.com</w:t>
+              </w:r>
+            </w:hyperlink>
+          </w:p>
+          <w:p>
+            <w:pPr>
+              <w:cnfStyle w:val="000000100000" w:firstRow="0" w:lastRow="0" w:firstColumn="0" w:lastColumn="0" w:oddVBand="0" w:evenVBand="0" w:oddHBand="1" w:evenHBand="0" w:firstRowFirstColumn="0" w:firstRowLastColumn="0" w:lastRowFirstColumn="0" w:lastRowLastColumn="0"/>
+            </w:pPr>
+            <w:r>
+              <w:t>Telefono: 2281337698</w:t>
+            </w:r>
+          </w:p>
+          <w:p>
+            <w:pPr>
+              <w:cnfStyle w:val="000000100000" w:firstRow="0" w:lastRow="0" w:firstColumn="0" w:lastColumn="0" w:oddVBand="0" w:evenVBand="0" w:oddHBand="1" w:evenHBand="0" w:firstRowFirstColumn="0" w:firstRowLastColumn="0" w:lastRowFirstColumn="0" w:lastRowLastColumn="0"/>
+            </w:pPr>
+            <w:r>
+              <w:t>Estado: B</w:t>
+            </w:r>
+          </w:p>
+          <w:p>
+            <w:pPr>
+              <w:cnfStyle w:val="000000100000" w:firstRow="0" w:lastRow="0" w:firstColumn="0" w:lastColumn="0" w:oddVBand="0" w:evenVBand="0" w:oddHBand="1" w:evenHBand="0" w:firstRowFirstColumn="0" w:firstRowLastColumn="0" w:lastRowFirstColumn="0" w:lastRowLastColumn="0"/>
+            </w:pPr>
+            <w:r>
+              <w:t xml:space="preserve">Foto: </w:t>
+            </w:r>
+            <w:r>
+              <w:t>big_thumb.jpg</w:t>
+            </w:r>
           </w:p>
         </w:tc>
         <w:tc>
@@ -1126,13 +1527,7 @@
               <w:cnfStyle w:val="000000100000" w:firstRow="0" w:lastRow="0" w:firstColumn="0" w:lastColumn="0" w:oddVBand="0" w:evenVBand="0" w:oddHBand="1" w:evenHBand="0" w:firstRowFirstColumn="0" w:firstRowLastColumn="0" w:lastRowFirstColumn="0" w:lastRowLastColumn="0"/>
             </w:pPr>
             <w:r>
-              <w:t>Nombre de</w:t>
-            </w:r>
-            <w:r>
-              <w:t xml:space="preserve"> cliente</w:t>
-            </w:r>
-            <w:r>
-              <w:t xml:space="preserve"> registrado.</w:t>
+              <w:t>Nuevos datos de cliente válidos.</w:t>
             </w:r>
           </w:p>
         </w:tc>
@@ -1146,7 +1541,7 @@
               <w:cnfStyle w:val="000000100000" w:firstRow="0" w:lastRow="0" w:firstColumn="0" w:lastColumn="0" w:oddVBand="0" w:evenVBand="0" w:oddHBand="1" w:evenHBand="0" w:firstRowFirstColumn="0" w:firstRowLastColumn="0" w:lastRowFirstColumn="0" w:lastRowLastColumn="0"/>
             </w:pPr>
             <w:r>
-              <w:t>Datos del cliente</w:t>
+              <w:t>Validación de edición positiva.</w:t>
             </w:r>
           </w:p>
         </w:tc>
@@ -1158,6 +1553,9 @@
             <w:pPr>
               <w:cnfStyle w:val="000000100000" w:firstRow="0" w:lastRow="0" w:firstColumn="0" w:lastColumn="0" w:oddVBand="0" w:evenVBand="0" w:oddHBand="1" w:evenHBand="0" w:firstRowFirstColumn="0" w:firstRowLastColumn="0" w:lastRowFirstColumn="0" w:lastRowLastColumn="0"/>
             </w:pPr>
+            <w:r>
+              <w:t>True</w:t>
+            </w:r>
           </w:p>
         </w:tc>
         <w:tc>
@@ -1168,6 +1566,9 @@
             <w:pPr>
               <w:cnfStyle w:val="000000100000" w:firstRow="0" w:lastRow="0" w:firstColumn="0" w:lastColumn="0" w:oddVBand="0" w:evenVBand="0" w:oddHBand="1" w:evenHBand="0" w:firstRowFirstColumn="0" w:firstRowLastColumn="0" w:lastRowFirstColumn="0" w:lastRowLastColumn="0"/>
             </w:pPr>
+            <w:r>
+              <w:t>Pasó</w:t>
+            </w:r>
           </w:p>
         </w:tc>
       </w:tr>
@@ -1192,13 +1593,75 @@
               <w:cnfStyle w:val="000000000000" w:firstRow="0" w:lastRow="0" w:firstColumn="0" w:lastColumn="0" w:oddVBand="0" w:evenVBand="0" w:oddHBand="0" w:evenHBand="0" w:firstRowFirstColumn="0" w:firstRowLastColumn="0" w:lastRowFirstColumn="0" w:lastRowLastColumn="0"/>
             </w:pPr>
             <w:r>
-              <w:t xml:space="preserve">Jesús Matías </w:t>
-            </w:r>
-            <w:proofErr w:type="spellStart"/>
-            <w:r>
-              <w:t>Rodriguez</w:t>
-            </w:r>
-            <w:proofErr w:type="spellEnd"/>
+              <w:t>Nombre:</w:t>
+            </w:r>
+          </w:p>
+          <w:p>
+            <w:pPr>
+              <w:cnfStyle w:val="000000000000" w:firstRow="0" w:lastRow="0" w:firstColumn="0" w:lastColumn="0" w:oddVBand="0" w:evenVBand="0" w:oddHBand="0" w:evenHBand="0" w:firstRowFirstColumn="0" w:firstRowLastColumn="0" w:lastRowFirstColumn="0" w:lastRowLastColumn="0"/>
+            </w:pPr>
+            <w:r>
+              <w:t>Monica Jimenez</w:t>
+            </w:r>
+          </w:p>
+          <w:p>
+            <w:pPr>
+              <w:cnfStyle w:val="000000000000" w:firstRow="0" w:lastRow="0" w:firstColumn="0" w:lastColumn="0" w:oddVBand="0" w:evenVBand="0" w:oddHBand="0" w:evenHBand="0" w:firstRowFirstColumn="0" w:firstRowLastColumn="0" w:lastRowFirstColumn="0" w:lastRowLastColumn="0"/>
+            </w:pPr>
+            <w:r>
+              <w:t>Dirección:</w:t>
+            </w:r>
+          </w:p>
+          <w:p>
+            <w:pPr>
+              <w:cnfStyle w:val="000000000000" w:firstRow="0" w:lastRow="0" w:firstColumn="0" w:lastColumn="0" w:oddVBand="0" w:evenVBand="0" w:oddHBand="0" w:evenHBand="0" w:firstRowFirstColumn="0" w:firstRowLastColumn="0" w:lastRowFirstColumn="0" w:lastRowLastColumn="0"/>
+            </w:pPr>
+            <w:r>
+              <w:t>Veracruz 110 Col. indeco</w:t>
+            </w:r>
+          </w:p>
+          <w:p>
+            <w:pPr>
+              <w:cnfStyle w:val="000000000000" w:firstRow="0" w:lastRow="0" w:firstColumn="0" w:lastColumn="0" w:oddVBand="0" w:evenVBand="0" w:oddHBand="0" w:evenHBand="0" w:firstRowFirstColumn="0" w:firstRowLastColumn="0" w:lastRowFirstColumn="0" w:lastRowLastColumn="0"/>
+            </w:pPr>
+            <w:r>
+              <w:t xml:space="preserve">Correo: </w:t>
+            </w:r>
+            <w:hyperlink r:id="rId6" w:history="1">
+              <w:r>
+                <w:rPr>
+                  <w:rStyle w:val="Hipervnculo"/>
+                </w:rPr>
+                <w:t>moji@hotmail.com</w:t>
+              </w:r>
+            </w:hyperlink>
+          </w:p>
+          <w:p>
+            <w:pPr>
+              <w:cnfStyle w:val="000000000000" w:firstRow="0" w:lastRow="0" w:firstColumn="0" w:lastColumn="0" w:oddVBand="0" w:evenVBand="0" w:oddHBand="0" w:evenHBand="0" w:firstRowFirstColumn="0" w:firstRowLastColumn="0" w:lastRowFirstColumn="0" w:lastRowLastColumn="0"/>
+            </w:pPr>
+            <w:r>
+              <w:t>Telefono: 92115533540</w:t>
+            </w:r>
+          </w:p>
+          <w:p>
+            <w:pPr>
+              <w:cnfStyle w:val="000000000000" w:firstRow="0" w:lastRow="0" w:firstColumn="0" w:lastColumn="0" w:oddVBand="0" w:evenVBand="0" w:oddHBand="0" w:evenHBand="0" w:firstRowFirstColumn="0" w:firstRowLastColumn="0" w:lastRowFirstColumn="0" w:lastRowLastColumn="0"/>
+            </w:pPr>
+            <w:r>
+              <w:t>Estado: B</w:t>
+            </w:r>
+          </w:p>
+          <w:p>
+            <w:pPr>
+              <w:cnfStyle w:val="000000000000" w:firstRow="0" w:lastRow="0" w:firstColumn="0" w:lastColumn="0" w:oddVBand="0" w:evenVBand="0" w:oddHBand="0" w:evenHBand="0" w:firstRowFirstColumn="0" w:firstRowLastColumn="0" w:lastRowFirstColumn="0" w:lastRowLastColumn="0"/>
+            </w:pPr>
+            <w:r>
+              <w:t xml:space="preserve">Foto: </w:t>
+            </w:r>
+            <w:r>
+              <w:t>big_thumb.jpg</w:t>
+            </w:r>
           </w:p>
         </w:tc>
         <w:tc>
@@ -1210,10 +1673,7 @@
               <w:cnfStyle w:val="000000000000" w:firstRow="0" w:lastRow="0" w:firstColumn="0" w:lastColumn="0" w:oddVBand="0" w:evenVBand="0" w:oddHBand="0" w:evenHBand="0" w:firstRowFirstColumn="0" w:firstRowLastColumn="0" w:lastRowFirstColumn="0" w:lastRowLastColumn="0"/>
             </w:pPr>
             <w:r>
-              <w:t>Nombre</w:t>
-            </w:r>
-            <w:r>
-              <w:t xml:space="preserve"> de cliente no registrado.</w:t>
+              <w:t>Nuevos datos de cliente inválidos.</w:t>
             </w:r>
           </w:p>
         </w:tc>
@@ -1227,14 +1687,8 @@
               <w:cnfStyle w:val="000000000000" w:firstRow="0" w:lastRow="0" w:firstColumn="0" w:lastColumn="0" w:oddVBand="0" w:evenVBand="0" w:oddHBand="0" w:evenHBand="0" w:firstRowFirstColumn="0" w:firstRowLastColumn="0" w:lastRowFirstColumn="0" w:lastRowLastColumn="0"/>
             </w:pPr>
             <w:r>
-              <w:t>Mensaje de cliente no encontrado</w:t>
-            </w:r>
-          </w:p>
-          <w:p>
-            <w:pPr>
-              <w:jc w:val="center"/>
-              <w:cnfStyle w:val="000000000000" w:firstRow="0" w:lastRow="0" w:firstColumn="0" w:lastColumn="0" w:oddVBand="0" w:evenVBand="0" w:oddHBand="0" w:evenHBand="0" w:firstRowFirstColumn="0" w:firstRowLastColumn="0" w:lastRowFirstColumn="0" w:lastRowLastColumn="0"/>
-            </w:pPr>
+              <w:t>Validación de edición negativa.</w:t>
+            </w:r>
           </w:p>
         </w:tc>
         <w:tc>
@@ -1245,6 +1699,9 @@
             <w:pPr>
               <w:cnfStyle w:val="000000000000" w:firstRow="0" w:lastRow="0" w:firstColumn="0" w:lastColumn="0" w:oddVBand="0" w:evenVBand="0" w:oddHBand="0" w:evenHBand="0" w:firstRowFirstColumn="0" w:firstRowLastColumn="0" w:lastRowFirstColumn="0" w:lastRowLastColumn="0"/>
             </w:pPr>
+            <w:r>
+              <w:t>False</w:t>
+            </w:r>
           </w:p>
         </w:tc>
         <w:tc>
@@ -1255,353 +1712,16 @@
             <w:pPr>
               <w:cnfStyle w:val="000000000000" w:firstRow="0" w:lastRow="0" w:firstColumn="0" w:lastColumn="0" w:oddVBand="0" w:evenVBand="0" w:oddHBand="0" w:evenHBand="0" w:firstRowFirstColumn="0" w:firstRowLastColumn="0" w:lastRowFirstColumn="0" w:lastRowLastColumn="0"/>
             </w:pPr>
+            <w:r>
+              <w:t>Pasó</w:t>
+            </w:r>
           </w:p>
         </w:tc>
       </w:tr>
     </w:tbl>
-    <w:p>
-      <w:r>
-        <w:br w:type="page"/>
-      </w:r>
-    </w:p>
-    <w:tbl>
-      <w:tblPr>
-        <w:tblStyle w:val="Tablanormal1"/>
-        <w:tblW w:w="0" w:type="auto"/>
-        <w:tblLook w:val="04A0" w:firstRow="1" w:lastRow="0" w:firstColumn="1" w:lastColumn="0" w:noHBand="0" w:noVBand="1"/>
-      </w:tblPr>
-      <w:tblGrid>
-        <w:gridCol w:w="1174"/>
-        <w:gridCol w:w="1557"/>
-        <w:gridCol w:w="1595"/>
-        <w:gridCol w:w="88"/>
-        <w:gridCol w:w="1509"/>
-        <w:gridCol w:w="1382"/>
-        <w:gridCol w:w="1523"/>
-      </w:tblGrid>
-      <w:tr>
-        <w:trPr>
-          <w:cnfStyle w:val="100000000000" w:firstRow="1" w:lastRow="0" w:firstColumn="0" w:lastColumn="0" w:oddVBand="0" w:evenVBand="0" w:oddHBand="0" w:evenHBand="0" w:firstRowFirstColumn="0" w:firstRowLastColumn="0" w:lastRowFirstColumn="0" w:lastRowLastColumn="0"/>
-        </w:trPr>
-        <w:tc>
-          <w:tcPr>
-            <w:cnfStyle w:val="001000000000" w:firstRow="0" w:lastRow="0" w:firstColumn="1" w:lastColumn="0" w:oddVBand="0" w:evenVBand="0" w:oddHBand="0" w:evenHBand="0" w:firstRowFirstColumn="0" w:firstRowLastColumn="0" w:lastRowFirstColumn="0" w:lastRowLastColumn="0"/>
-            <w:tcW w:w="4414" w:type="dxa"/>
-            <w:gridSpan w:val="4"/>
-          </w:tcPr>
-          <w:p>
-            <w:pPr>
-              <w:jc w:val="center"/>
-            </w:pPr>
-            <w:r>
-              <w:lastRenderedPageBreak/>
-              <w:t>CU-06 Administrar clientes</w:t>
-            </w:r>
-          </w:p>
-        </w:tc>
-        <w:tc>
-          <w:tcPr>
-            <w:tcW w:w="4414" w:type="dxa"/>
-            <w:gridSpan w:val="3"/>
-          </w:tcPr>
-          <w:p>
-            <w:pPr>
-              <w:jc w:val="center"/>
-              <w:cnfStyle w:val="100000000000" w:firstRow="1" w:lastRow="0" w:firstColumn="0" w:lastColumn="0" w:oddVBand="0" w:evenVBand="0" w:oddHBand="0" w:evenHBand="0" w:firstRowFirstColumn="0" w:firstRowLastColumn="0" w:lastRowFirstColumn="0" w:lastRowLastColumn="0"/>
-            </w:pPr>
-            <w:r>
-              <w:t>Modificación de cliente</w:t>
-            </w:r>
-          </w:p>
-        </w:tc>
-      </w:tr>
-      <w:tr>
-        <w:trPr>
-          <w:cnfStyle w:val="000000100000" w:firstRow="0" w:lastRow="0" w:firstColumn="0" w:lastColumn="0" w:oddVBand="0" w:evenVBand="0" w:oddHBand="1" w:evenHBand="0" w:firstRowFirstColumn="0" w:firstRowLastColumn="0" w:lastRowFirstColumn="0" w:lastRowLastColumn="0"/>
-        </w:trPr>
-        <w:tc>
-          <w:tcPr>
-            <w:cnfStyle w:val="001000000000" w:firstRow="0" w:lastRow="0" w:firstColumn="1" w:lastColumn="0" w:oddVBand="0" w:evenVBand="0" w:oddHBand="0" w:evenHBand="0" w:firstRowFirstColumn="0" w:firstRowLastColumn="0" w:lastRowFirstColumn="0" w:lastRowLastColumn="0"/>
-            <w:tcW w:w="8828" w:type="dxa"/>
-            <w:gridSpan w:val="7"/>
-          </w:tcPr>
-          <w:p>
-            <w:pPr>
-              <w:jc w:val="center"/>
-            </w:pPr>
-          </w:p>
-        </w:tc>
-      </w:tr>
-      <w:tr>
-        <w:tc>
-          <w:tcPr>
-            <w:cnfStyle w:val="001000000000" w:firstRow="0" w:lastRow="0" w:firstColumn="1" w:lastColumn="0" w:oddVBand="0" w:evenVBand="0" w:oddHBand="0" w:evenHBand="0" w:firstRowFirstColumn="0" w:firstRowLastColumn="0" w:lastRowFirstColumn="0" w:lastRowLastColumn="0"/>
-            <w:tcW w:w="1174" w:type="dxa"/>
-          </w:tcPr>
-          <w:p>
-            <w:pPr>
-              <w:jc w:val="center"/>
-            </w:pPr>
-            <w:r>
-              <w:t>Caso de prueba</w:t>
-            </w:r>
-          </w:p>
-        </w:tc>
-        <w:tc>
-          <w:tcPr>
-            <w:tcW w:w="1557" w:type="dxa"/>
-          </w:tcPr>
-          <w:p>
-            <w:pPr>
-              <w:jc w:val="center"/>
-              <w:cnfStyle w:val="000000000000" w:firstRow="0" w:lastRow="0" w:firstColumn="0" w:lastColumn="0" w:oddVBand="0" w:evenVBand="0" w:oddHBand="0" w:evenHBand="0" w:firstRowFirstColumn="0" w:firstRowLastColumn="0" w:lastRowFirstColumn="0" w:lastRowLastColumn="0"/>
-              <w:rPr>
-                <w:b/>
-              </w:rPr>
-            </w:pPr>
-            <w:r>
-              <w:rPr>
-                <w:b/>
-              </w:rPr>
-              <w:t>Entradas</w:t>
-            </w:r>
-          </w:p>
-        </w:tc>
-        <w:tc>
-          <w:tcPr>
-            <w:tcW w:w="1595" w:type="dxa"/>
-          </w:tcPr>
-          <w:p>
-            <w:pPr>
-              <w:jc w:val="center"/>
-              <w:cnfStyle w:val="000000000000" w:firstRow="0" w:lastRow="0" w:firstColumn="0" w:lastColumn="0" w:oddVBand="0" w:evenVBand="0" w:oddHBand="0" w:evenHBand="0" w:firstRowFirstColumn="0" w:firstRowLastColumn="0" w:lastRowFirstColumn="0" w:lastRowLastColumn="0"/>
-              <w:rPr>
-                <w:b/>
-              </w:rPr>
-            </w:pPr>
-            <w:r>
-              <w:rPr>
-                <w:b/>
-              </w:rPr>
-              <w:t>Condiciones de entrada</w:t>
-            </w:r>
-          </w:p>
-        </w:tc>
-        <w:tc>
-          <w:tcPr>
-            <w:tcW w:w="1597" w:type="dxa"/>
-            <w:gridSpan w:val="2"/>
-          </w:tcPr>
-          <w:p>
-            <w:pPr>
-              <w:jc w:val="center"/>
-              <w:cnfStyle w:val="000000000000" w:firstRow="0" w:lastRow="0" w:firstColumn="0" w:lastColumn="0" w:oddVBand="0" w:evenVBand="0" w:oddHBand="0" w:evenHBand="0" w:firstRowFirstColumn="0" w:firstRowLastColumn="0" w:lastRowFirstColumn="0" w:lastRowLastColumn="0"/>
-              <w:rPr>
-                <w:b/>
-              </w:rPr>
-            </w:pPr>
-            <w:r>
-              <w:rPr>
-                <w:b/>
-              </w:rPr>
-              <w:t>Condiciones de salida</w:t>
-            </w:r>
-          </w:p>
-        </w:tc>
-        <w:tc>
-          <w:tcPr>
-            <w:tcW w:w="1382" w:type="dxa"/>
-          </w:tcPr>
-          <w:p>
-            <w:pPr>
-              <w:jc w:val="center"/>
-              <w:cnfStyle w:val="000000000000" w:firstRow="0" w:lastRow="0" w:firstColumn="0" w:lastColumn="0" w:oddVBand="0" w:evenVBand="0" w:oddHBand="0" w:evenHBand="0" w:firstRowFirstColumn="0" w:firstRowLastColumn="0" w:lastRowFirstColumn="0" w:lastRowLastColumn="0"/>
-              <w:rPr>
-                <w:b/>
-              </w:rPr>
-            </w:pPr>
-            <w:r>
-              <w:rPr>
-                <w:b/>
-              </w:rPr>
-              <w:t>Salida</w:t>
-            </w:r>
-          </w:p>
-        </w:tc>
-        <w:tc>
-          <w:tcPr>
-            <w:tcW w:w="1523" w:type="dxa"/>
-          </w:tcPr>
-          <w:p>
-            <w:pPr>
-              <w:jc w:val="center"/>
-              <w:cnfStyle w:val="000000000000" w:firstRow="0" w:lastRow="0" w:firstColumn="0" w:lastColumn="0" w:oddVBand="0" w:evenVBand="0" w:oddHBand="0" w:evenHBand="0" w:firstRowFirstColumn="0" w:firstRowLastColumn="0" w:lastRowFirstColumn="0" w:lastRowLastColumn="0"/>
-              <w:rPr>
-                <w:b/>
-              </w:rPr>
-            </w:pPr>
-            <w:r>
-              <w:rPr>
-                <w:b/>
-              </w:rPr>
-              <w:t>Resultado</w:t>
-            </w:r>
-          </w:p>
-        </w:tc>
-      </w:tr>
-      <w:tr>
-        <w:trPr>
-          <w:cnfStyle w:val="000000100000" w:firstRow="0" w:lastRow="0" w:firstColumn="0" w:lastColumn="0" w:oddVBand="0" w:evenVBand="0" w:oddHBand="1" w:evenHBand="0" w:firstRowFirstColumn="0" w:firstRowLastColumn="0" w:lastRowFirstColumn="0" w:lastRowLastColumn="0"/>
-        </w:trPr>
-        <w:tc>
-          <w:tcPr>
-            <w:cnfStyle w:val="001000000000" w:firstRow="0" w:lastRow="0" w:firstColumn="1" w:lastColumn="0" w:oddVBand="0" w:evenVBand="0" w:oddHBand="0" w:evenHBand="0" w:firstRowFirstColumn="0" w:firstRowLastColumn="0" w:lastRowFirstColumn="0" w:lastRowLastColumn="0"/>
-            <w:tcW w:w="1174" w:type="dxa"/>
-          </w:tcPr>
-          <w:p>
-            <w:r>
-              <w:t>CP-01</w:t>
-            </w:r>
-          </w:p>
-        </w:tc>
-        <w:tc>
-          <w:tcPr>
-            <w:tcW w:w="1557" w:type="dxa"/>
-          </w:tcPr>
-          <w:p>
-            <w:pPr>
-              <w:cnfStyle w:val="000000100000" w:firstRow="0" w:lastRow="0" w:firstColumn="0" w:lastColumn="0" w:oddVBand="0" w:evenVBand="0" w:oddHBand="1" w:evenHBand="0" w:firstRowFirstColumn="0" w:firstRowLastColumn="0" w:lastRowFirstColumn="0" w:lastRowLastColumn="0"/>
-            </w:pPr>
-            <w:r>
-              <w:t>Selección modificar datos</w:t>
-            </w:r>
-          </w:p>
-        </w:tc>
-        <w:tc>
-          <w:tcPr>
-            <w:tcW w:w="1595" w:type="dxa"/>
-          </w:tcPr>
-          <w:p>
-            <w:pPr>
-              <w:cnfStyle w:val="000000100000" w:firstRow="0" w:lastRow="0" w:firstColumn="0" w:lastColumn="0" w:oddVBand="0" w:evenVBand="0" w:oddHBand="1" w:evenHBand="0" w:firstRowFirstColumn="0" w:firstRowLastColumn="0" w:lastRowFirstColumn="0" w:lastRowLastColumn="0"/>
-            </w:pPr>
-            <w:r>
-              <w:t>Nombre de cliente registrado</w:t>
-            </w:r>
-          </w:p>
-        </w:tc>
-        <w:tc>
-          <w:tcPr>
-            <w:tcW w:w="1597" w:type="dxa"/>
-            <w:gridSpan w:val="2"/>
-          </w:tcPr>
-          <w:p>
-            <w:pPr>
-              <w:cnfStyle w:val="000000100000" w:firstRow="0" w:lastRow="0" w:firstColumn="0" w:lastColumn="0" w:oddVBand="0" w:evenVBand="0" w:oddHBand="1" w:evenHBand="0" w:firstRowFirstColumn="0" w:firstRowLastColumn="0" w:lastRowFirstColumn="0" w:lastRowLastColumn="0"/>
-            </w:pPr>
-            <w:r>
-              <w:t>Habilitación de datos de cliente</w:t>
-            </w:r>
-          </w:p>
-        </w:tc>
-        <w:tc>
-          <w:tcPr>
-            <w:tcW w:w="1382" w:type="dxa"/>
-          </w:tcPr>
-          <w:p>
-            <w:pPr>
-              <w:cnfStyle w:val="000000100000" w:firstRow="0" w:lastRow="0" w:firstColumn="0" w:lastColumn="0" w:oddVBand="0" w:evenVBand="0" w:oddHBand="1" w:evenHBand="0" w:firstRowFirstColumn="0" w:firstRowLastColumn="0" w:lastRowFirstColumn="0" w:lastRowLastColumn="0"/>
-            </w:pPr>
-            <w:r>
-              <w:t>El resultado arrojado</w:t>
-            </w:r>
-          </w:p>
-        </w:tc>
-        <w:tc>
-          <w:tcPr>
-            <w:tcW w:w="1523" w:type="dxa"/>
-          </w:tcPr>
-          <w:p>
-            <w:pPr>
-              <w:cnfStyle w:val="000000100000" w:firstRow="0" w:lastRow="0" w:firstColumn="0" w:lastColumn="0" w:oddVBand="0" w:evenVBand="0" w:oddHBand="1" w:evenHBand="0" w:firstRowFirstColumn="0" w:firstRowLastColumn="0" w:lastRowFirstColumn="0" w:lastRowLastColumn="0"/>
-            </w:pPr>
-            <w:r>
-              <w:t>Pasó o no pasó</w:t>
-            </w:r>
-          </w:p>
-        </w:tc>
-      </w:tr>
-      <w:tr>
-        <w:tc>
-          <w:tcPr>
-            <w:cnfStyle w:val="001000000000" w:firstRow="0" w:lastRow="0" w:firstColumn="1" w:lastColumn="0" w:oddVBand="0" w:evenVBand="0" w:oddHBand="0" w:evenHBand="0" w:firstRowFirstColumn="0" w:firstRowLastColumn="0" w:lastRowFirstColumn="0" w:lastRowLastColumn="0"/>
-            <w:tcW w:w="1174" w:type="dxa"/>
-          </w:tcPr>
-          <w:p>
-            <w:r>
-              <w:t>CP-02</w:t>
-            </w:r>
-          </w:p>
-        </w:tc>
-        <w:tc>
-          <w:tcPr>
-            <w:tcW w:w="1557" w:type="dxa"/>
-          </w:tcPr>
-          <w:p>
-            <w:pPr>
-              <w:cnfStyle w:val="000000000000" w:firstRow="0" w:lastRow="0" w:firstColumn="0" w:lastColumn="0" w:oddVBand="0" w:evenVBand="0" w:oddHBand="0" w:evenHBand="0" w:firstRowFirstColumn="0" w:firstRowLastColumn="0" w:lastRowFirstColumn="0" w:lastRowLastColumn="0"/>
-            </w:pPr>
-          </w:p>
-        </w:tc>
-        <w:tc>
-          <w:tcPr>
-            <w:tcW w:w="1595" w:type="dxa"/>
-          </w:tcPr>
-          <w:p>
-            <w:pPr>
-              <w:cnfStyle w:val="000000000000" w:firstRow="0" w:lastRow="0" w:firstColumn="0" w:lastColumn="0" w:oddVBand="0" w:evenVBand="0" w:oddHBand="0" w:evenHBand="0" w:firstRowFirstColumn="0" w:firstRowLastColumn="0" w:lastRowFirstColumn="0" w:lastRowLastColumn="0"/>
-            </w:pPr>
-            <w:r>
-              <w:t>Registro de cliente sin nombre</w:t>
-            </w:r>
-          </w:p>
-        </w:tc>
-        <w:tc>
-          <w:tcPr>
-            <w:tcW w:w="1597" w:type="dxa"/>
-            <w:gridSpan w:val="2"/>
-          </w:tcPr>
-          <w:p>
-            <w:pPr>
-              <w:cnfStyle w:val="000000000000" w:firstRow="0" w:lastRow="0" w:firstColumn="0" w:lastColumn="0" w:oddVBand="0" w:evenVBand="0" w:oddHBand="0" w:evenHBand="0" w:firstRowFirstColumn="0" w:firstRowLastColumn="0" w:lastRowFirstColumn="0" w:lastRowLastColumn="0"/>
-            </w:pPr>
-            <w:r>
-              <w:t>Mensaje de datos faltantes</w:t>
-            </w:r>
-          </w:p>
-        </w:tc>
-        <w:tc>
-          <w:tcPr>
-            <w:tcW w:w="1382" w:type="dxa"/>
-          </w:tcPr>
-          <w:p>
-            <w:pPr>
-              <w:cnfStyle w:val="000000000000" w:firstRow="0" w:lastRow="0" w:firstColumn="0" w:lastColumn="0" w:oddVBand="0" w:evenVBand="0" w:oddHBand="0" w:evenHBand="0" w:firstRowFirstColumn="0" w:firstRowLastColumn="0" w:lastRowFirstColumn="0" w:lastRowLastColumn="0"/>
-            </w:pPr>
-          </w:p>
-        </w:tc>
-        <w:tc>
-          <w:tcPr>
-            <w:tcW w:w="1523" w:type="dxa"/>
-          </w:tcPr>
-          <w:p>
-            <w:pPr>
-              <w:cnfStyle w:val="000000000000" w:firstRow="0" w:lastRow="0" w:firstColumn="0" w:lastColumn="0" w:oddVBand="0" w:evenVBand="0" w:oddHBand="0" w:evenHBand="0" w:firstRowFirstColumn="0" w:firstRowLastColumn="0" w:lastRowFirstColumn="0" w:lastRowLastColumn="0"/>
-            </w:pPr>
-          </w:p>
-        </w:tc>
-      </w:tr>
-    </w:tbl>
+    <w:p/>
+    <w:p/>
+    <w:p/>
     <w:p/>
     <w:tbl>
       <w:tblPr>
@@ -1610,13 +1730,13 @@
         <w:tblLook w:val="04A0" w:firstRow="1" w:lastRow="0" w:firstColumn="1" w:lastColumn="0" w:noHBand="0" w:noVBand="1"/>
       </w:tblPr>
       <w:tblGrid>
-        <w:gridCol w:w="1174"/>
-        <w:gridCol w:w="1557"/>
-        <w:gridCol w:w="1595"/>
+        <w:gridCol w:w="1127"/>
+        <w:gridCol w:w="1834"/>
+        <w:gridCol w:w="1562"/>
         <w:gridCol w:w="88"/>
-        <w:gridCol w:w="1509"/>
-        <w:gridCol w:w="1382"/>
-        <w:gridCol w:w="1523"/>
+        <w:gridCol w:w="1467"/>
+        <w:gridCol w:w="1287"/>
+        <w:gridCol w:w="1463"/>
       </w:tblGrid>
       <w:tr>
         <w:trPr>
@@ -1633,6 +1753,7 @@
               <w:jc w:val="center"/>
             </w:pPr>
             <w:r>
+              <w:lastRenderedPageBreak/>
               <w:t>CU-17 Administrar grupos</w:t>
             </w:r>
           </w:p>
@@ -1811,18 +1932,18 @@
               <w:cnfStyle w:val="000000100000" w:firstRow="0" w:lastRow="0" w:firstColumn="0" w:lastColumn="0" w:oddVBand="0" w:evenVBand="0" w:oddHBand="1" w:evenHBand="0" w:firstRowFirstColumn="0" w:firstRowLastColumn="0" w:lastRowFirstColumn="0" w:lastRowLastColumn="0"/>
             </w:pPr>
             <w:r>
-              <w:t>Salsa, 40</w:t>
-            </w:r>
-            <w:r>
-              <w:t>.</w:t>
-            </w:r>
-          </w:p>
-          <w:p>
-            <w:pPr>
-              <w:cnfStyle w:val="000000100000" w:firstRow="0" w:lastRow="0" w:firstColumn="0" w:lastColumn="0" w:oddVBand="0" w:evenVBand="0" w:oddHBand="1" w:evenHBand="0" w:firstRowFirstColumn="0" w:firstRowLastColumn="0" w:lastRowFirstColumn="0" w:lastRowLastColumn="0"/>
-            </w:pPr>
-            <w:r>
-              <w:t>Selecciona guardar.</w:t>
+              <w:t>Tipo de baile= Salsa</w:t>
+            </w:r>
+          </w:p>
+          <w:p>
+            <w:pPr>
+              <w:cnfStyle w:val="000000100000" w:firstRow="0" w:lastRow="0" w:firstColumn="0" w:lastColumn="0" w:oddVBand="0" w:evenVBand="0" w:oddHBand="1" w:evenHBand="0" w:firstRowFirstColumn="0" w:firstRowLastColumn="0" w:lastRowFirstColumn="0" w:lastRowLastColumn="0"/>
+            </w:pPr>
+            <w:r>
+              <w:t xml:space="preserve">Cupo: </w:t>
+            </w:r>
+            <w:r>
+              <w:t>40</w:t>
             </w:r>
           </w:p>
         </w:tc>
@@ -1852,7 +1973,7 @@
               <w:cnfStyle w:val="000000100000" w:firstRow="0" w:lastRow="0" w:firstColumn="0" w:lastColumn="0" w:oddVBand="0" w:evenVBand="0" w:oddHBand="1" w:evenHBand="0" w:firstRowFirstColumn="0" w:firstRowLastColumn="0" w:lastRowFirstColumn="0" w:lastRowLastColumn="0"/>
             </w:pPr>
             <w:r>
-              <w:t>Mensaje de datos faltantes</w:t>
+              <w:t>Validación de creación negativa.</w:t>
             </w:r>
           </w:p>
         </w:tc>
@@ -1865,7 +1986,7 @@
               <w:cnfStyle w:val="000000100000" w:firstRow="0" w:lastRow="0" w:firstColumn="0" w:lastColumn="0" w:oddVBand="0" w:evenVBand="0" w:oddHBand="1" w:evenHBand="0" w:firstRowFirstColumn="0" w:firstRowLastColumn="0" w:lastRowFirstColumn="0" w:lastRowLastColumn="0"/>
             </w:pPr>
             <w:r>
-              <w:t>El resultado arrojado</w:t>
+              <w:t>False</w:t>
             </w:r>
           </w:p>
         </w:tc>
@@ -1878,7 +1999,7 @@
               <w:cnfStyle w:val="000000100000" w:firstRow="0" w:lastRow="0" w:firstColumn="0" w:lastColumn="0" w:oddVBand="0" w:evenVBand="0" w:oddHBand="1" w:evenHBand="0" w:firstRowFirstColumn="0" w:firstRowLastColumn="0" w:lastRowFirstColumn="0" w:lastRowLastColumn="0"/>
             </w:pPr>
             <w:r>
-              <w:t>Pasó o no pasó</w:t>
+              <w:t>Pasó</w:t>
             </w:r>
           </w:p>
         </w:tc>
@@ -1904,23 +2025,15 @@
               <w:cnfStyle w:val="000000000000" w:firstRow="0" w:lastRow="0" w:firstColumn="0" w:lastColumn="0" w:oddVBand="0" w:evenVBand="0" w:oddHBand="0" w:evenHBand="0" w:firstRowFirstColumn="0" w:firstRowLastColumn="0" w:lastRowFirstColumn="0" w:lastRowLastColumn="0"/>
             </w:pPr>
             <w:r>
-              <w:t xml:space="preserve">Jesús Enrique Flores </w:t>
-            </w:r>
-            <w:proofErr w:type="spellStart"/>
-            <w:r>
-              <w:t>Nestozo</w:t>
-            </w:r>
-            <w:proofErr w:type="spellEnd"/>
-            <w:r>
-              <w:t>, 20.</w:t>
-            </w:r>
-          </w:p>
-          <w:p>
-            <w:pPr>
-              <w:cnfStyle w:val="000000000000" w:firstRow="0" w:lastRow="0" w:firstColumn="0" w:lastColumn="0" w:oddVBand="0" w:evenVBand="0" w:oddHBand="0" w:evenHBand="0" w:firstRowFirstColumn="0" w:firstRowLastColumn="0" w:lastRowFirstColumn="0" w:lastRowLastColumn="0"/>
-            </w:pPr>
-            <w:r>
-              <w:t>Selecciona guardar.</w:t>
+              <w:t>Maestro=Eduardo Jimenez Mella</w:t>
+            </w:r>
+          </w:p>
+          <w:p>
+            <w:pPr>
+              <w:cnfStyle w:val="000000000000" w:firstRow="0" w:lastRow="0" w:firstColumn="0" w:lastColumn="0" w:oddVBand="0" w:evenVBand="0" w:oddHBand="0" w:evenHBand="0" w:firstRowFirstColumn="0" w:firstRowLastColumn="0" w:lastRowFirstColumn="0" w:lastRowLastColumn="0"/>
+            </w:pPr>
+            <w:r>
+              <w:t>Cupo=20</w:t>
             </w:r>
           </w:p>
         </w:tc>
@@ -1953,7 +2066,7 @@
               <w:cnfStyle w:val="000000000000" w:firstRow="0" w:lastRow="0" w:firstColumn="0" w:lastColumn="0" w:oddVBand="0" w:evenVBand="0" w:oddHBand="0" w:evenHBand="0" w:firstRowFirstColumn="0" w:firstRowLastColumn="0" w:lastRowFirstColumn="0" w:lastRowLastColumn="0"/>
             </w:pPr>
             <w:r>
-              <w:t>Mensaje de datos faltantes</w:t>
+              <w:t>Validación de creación negativa.</w:t>
             </w:r>
           </w:p>
         </w:tc>
@@ -1965,6 +2078,9 @@
             <w:pPr>
               <w:cnfStyle w:val="000000000000" w:firstRow="0" w:lastRow="0" w:firstColumn="0" w:lastColumn="0" w:oddVBand="0" w:evenVBand="0" w:oddHBand="0" w:evenHBand="0" w:firstRowFirstColumn="0" w:firstRowLastColumn="0" w:lastRowFirstColumn="0" w:lastRowLastColumn="0"/>
             </w:pPr>
+            <w:r>
+              <w:t>False</w:t>
+            </w:r>
           </w:p>
         </w:tc>
         <w:tc>
@@ -1975,6 +2091,9 @@
             <w:pPr>
               <w:cnfStyle w:val="000000000000" w:firstRow="0" w:lastRow="0" w:firstColumn="0" w:lastColumn="0" w:oddVBand="0" w:evenVBand="0" w:oddHBand="0" w:evenHBand="0" w:firstRowFirstColumn="0" w:firstRowLastColumn="0" w:lastRowFirstColumn="0" w:lastRowLastColumn="0"/>
             </w:pPr>
+            <w:r>
+              <w:t>Pasó</w:t>
+            </w:r>
           </w:p>
         </w:tc>
       </w:tr>
@@ -2002,24 +2121,24 @@
               <w:cnfStyle w:val="000000100000" w:firstRow="0" w:lastRow="0" w:firstColumn="0" w:lastColumn="0" w:oddVBand="0" w:evenVBand="0" w:oddHBand="1" w:evenHBand="0" w:firstRowFirstColumn="0" w:firstRowLastColumn="0" w:lastRowFirstColumn="0" w:lastRowLastColumn="0"/>
             </w:pPr>
             <w:r>
-              <w:t xml:space="preserve">Jesús Enrique Flores </w:t>
-            </w:r>
-            <w:proofErr w:type="spellStart"/>
-            <w:r>
-              <w:t>Nestozo</w:t>
-            </w:r>
-            <w:proofErr w:type="spellEnd"/>
-            <w:r>
-              <w:t>, salsa.</w:t>
-            </w:r>
-          </w:p>
-          <w:p>
-            <w:pPr>
-              <w:cnfStyle w:val="000000100000" w:firstRow="0" w:lastRow="0" w:firstColumn="0" w:lastColumn="0" w:oddVBand="0" w:evenVBand="0" w:oddHBand="1" w:evenHBand="0" w:firstRowFirstColumn="0" w:firstRowLastColumn="0" w:lastRowFirstColumn="0" w:lastRowLastColumn="0"/>
-            </w:pPr>
-            <w:r>
-              <w:t>Selecciona guardar.</w:t>
-            </w:r>
+              <w:t>Maestro = Eduardo Jimenez Mella</w:t>
+            </w:r>
+          </w:p>
+          <w:p>
+            <w:pPr>
+              <w:cnfStyle w:val="000000100000" w:firstRow="0" w:lastRow="0" w:firstColumn="0" w:lastColumn="0" w:oddVBand="0" w:evenVBand="0" w:oddHBand="1" w:evenHBand="0" w:firstRowFirstColumn="0" w:firstRowLastColumn="0" w:lastRowFirstColumn="0" w:lastRowLastColumn="0"/>
+            </w:pPr>
+            <w:r>
+              <w:t>Tipo de baile=</w:t>
+            </w:r>
+            <w:r>
+              <w:t xml:space="preserve"> salsa.</w:t>
+            </w:r>
+          </w:p>
+          <w:p>
+            <w:pPr>
+              <w:cnfStyle w:val="000000100000" w:firstRow="0" w:lastRow="0" w:firstColumn="0" w:lastColumn="0" w:oddVBand="0" w:evenVBand="0" w:oddHBand="1" w:evenHBand="0" w:firstRowFirstColumn="0" w:firstRowLastColumn="0" w:lastRowFirstColumn="0" w:lastRowLastColumn="0"/>
+            </w:pPr>
           </w:p>
         </w:tc>
         <w:tc>
@@ -2045,7 +2164,7 @@
               <w:cnfStyle w:val="000000100000" w:firstRow="0" w:lastRow="0" w:firstColumn="0" w:lastColumn="0" w:oddVBand="0" w:evenVBand="0" w:oddHBand="1" w:evenHBand="0" w:firstRowFirstColumn="0" w:firstRowLastColumn="0" w:lastRowFirstColumn="0" w:lastRowLastColumn="0"/>
             </w:pPr>
             <w:r>
-              <w:t>Mensa de datos faltantes</w:t>
+              <w:t>Validación de creación negativa.</w:t>
             </w:r>
           </w:p>
         </w:tc>
@@ -2057,6 +2176,9 @@
             <w:pPr>
               <w:cnfStyle w:val="000000100000" w:firstRow="0" w:lastRow="0" w:firstColumn="0" w:lastColumn="0" w:oddVBand="0" w:evenVBand="0" w:oddHBand="1" w:evenHBand="0" w:firstRowFirstColumn="0" w:firstRowLastColumn="0" w:lastRowFirstColumn="0" w:lastRowLastColumn="0"/>
             </w:pPr>
+            <w:r>
+              <w:t>False</w:t>
+            </w:r>
           </w:p>
         </w:tc>
         <w:tc>
@@ -2067,6 +2189,104 @@
             <w:pPr>
               <w:cnfStyle w:val="000000100000" w:firstRow="0" w:lastRow="0" w:firstColumn="0" w:lastColumn="0" w:oddVBand="0" w:evenVBand="0" w:oddHBand="1" w:evenHBand="0" w:firstRowFirstColumn="0" w:firstRowLastColumn="0" w:lastRowFirstColumn="0" w:lastRowLastColumn="0"/>
             </w:pPr>
+            <w:r>
+              <w:t>Pasó</w:t>
+            </w:r>
+          </w:p>
+        </w:tc>
+      </w:tr>
+      <w:tr>
+        <w:tc>
+          <w:tcPr>
+            <w:cnfStyle w:val="001000000000" w:firstRow="0" w:lastRow="0" w:firstColumn="1" w:lastColumn="0" w:oddVBand="0" w:evenVBand="0" w:oddHBand="0" w:evenHBand="0" w:firstRowFirstColumn="0" w:firstRowLastColumn="0" w:lastRowFirstColumn="0" w:lastRowLastColumn="0"/>
+            <w:tcW w:w="1174" w:type="dxa"/>
+          </w:tcPr>
+          <w:p>
+            <w:r>
+              <w:t>CP-04</w:t>
+            </w:r>
+          </w:p>
+        </w:tc>
+        <w:tc>
+          <w:tcPr>
+            <w:tcW w:w="1557" w:type="dxa"/>
+          </w:tcPr>
+          <w:p>
+            <w:pPr>
+              <w:cnfStyle w:val="000000000000" w:firstRow="0" w:lastRow="0" w:firstColumn="0" w:lastColumn="0" w:oddVBand="0" w:evenVBand="0" w:oddHBand="0" w:evenHBand="0" w:firstRowFirstColumn="0" w:firstRowLastColumn="0" w:lastRowFirstColumn="0" w:lastRowLastColumn="0"/>
+            </w:pPr>
+            <w:r>
+              <w:t>Maestro = Eduardo Jimenez Mella</w:t>
+            </w:r>
+          </w:p>
+          <w:p>
+            <w:pPr>
+              <w:cnfStyle w:val="000000000000" w:firstRow="0" w:lastRow="0" w:firstColumn="0" w:lastColumn="0" w:oddVBand="0" w:evenVBand="0" w:oddHBand="0" w:evenHBand="0" w:firstRowFirstColumn="0" w:firstRowLastColumn="0" w:lastRowFirstColumn="0" w:lastRowLastColumn="0"/>
+            </w:pPr>
+            <w:r>
+              <w:t>Tipo de baile= Bachata</w:t>
+            </w:r>
+          </w:p>
+          <w:p>
+            <w:pPr>
+              <w:cnfStyle w:val="000000000000" w:firstRow="0" w:lastRow="0" w:firstColumn="0" w:lastColumn="0" w:oddVBand="0" w:evenVBand="0" w:oddHBand="0" w:evenHBand="0" w:firstRowFirstColumn="0" w:firstRowLastColumn="0" w:lastRowFirstColumn="0" w:lastRowLastColumn="0"/>
+            </w:pPr>
+            <w:r>
+              <w:t>Cupo=10</w:t>
+            </w:r>
+          </w:p>
+        </w:tc>
+        <w:tc>
+          <w:tcPr>
+            <w:tcW w:w="1595" w:type="dxa"/>
+          </w:tcPr>
+          <w:p>
+            <w:pPr>
+              <w:cnfStyle w:val="000000000000" w:firstRow="0" w:lastRow="0" w:firstColumn="0" w:lastColumn="0" w:oddVBand="0" w:evenVBand="0" w:oddHBand="0" w:evenHBand="0" w:firstRowFirstColumn="0" w:firstRowLastColumn="0" w:lastRowFirstColumn="0" w:lastRowLastColumn="0"/>
+            </w:pPr>
+            <w:r>
+              <w:t>Registro de grupo con campos llenos</w:t>
+            </w:r>
+          </w:p>
+        </w:tc>
+        <w:tc>
+          <w:tcPr>
+            <w:tcW w:w="1597" w:type="dxa"/>
+            <w:gridSpan w:val="2"/>
+          </w:tcPr>
+          <w:p>
+            <w:pPr>
+              <w:cnfStyle w:val="000000000000" w:firstRow="0" w:lastRow="0" w:firstColumn="0" w:lastColumn="0" w:oddVBand="0" w:evenVBand="0" w:oddHBand="0" w:evenHBand="0" w:firstRowFirstColumn="0" w:firstRowLastColumn="0" w:lastRowFirstColumn="0" w:lastRowLastColumn="0"/>
+            </w:pPr>
+            <w:r>
+              <w:t>Validación de creación exitosa.</w:t>
+            </w:r>
+          </w:p>
+        </w:tc>
+        <w:tc>
+          <w:tcPr>
+            <w:tcW w:w="1382" w:type="dxa"/>
+          </w:tcPr>
+          <w:p>
+            <w:pPr>
+              <w:cnfStyle w:val="000000000000" w:firstRow="0" w:lastRow="0" w:firstColumn="0" w:lastColumn="0" w:oddVBand="0" w:evenVBand="0" w:oddHBand="0" w:evenHBand="0" w:firstRowFirstColumn="0" w:firstRowLastColumn="0" w:lastRowFirstColumn="0" w:lastRowLastColumn="0"/>
+            </w:pPr>
+            <w:r>
+              <w:t>True</w:t>
+            </w:r>
+          </w:p>
+        </w:tc>
+        <w:tc>
+          <w:tcPr>
+            <w:tcW w:w="1523" w:type="dxa"/>
+          </w:tcPr>
+          <w:p>
+            <w:pPr>
+              <w:cnfStyle w:val="000000000000" w:firstRow="0" w:lastRow="0" w:firstColumn="0" w:lastColumn="0" w:oddVBand="0" w:evenVBand="0" w:oddHBand="0" w:evenHBand="0" w:firstRowFirstColumn="0" w:firstRowLastColumn="0" w:lastRowFirstColumn="0" w:lastRowLastColumn="0"/>
+            </w:pPr>
+            <w:r>
+              <w:t>Pasó</w:t>
+            </w:r>
           </w:p>
         </w:tc>
       </w:tr>
@@ -2331,10 +2551,7 @@
               <w:cnfStyle w:val="000000100000" w:firstRow="0" w:lastRow="0" w:firstColumn="0" w:lastColumn="0" w:oddVBand="0" w:evenVBand="0" w:oddHBand="1" w:evenHBand="0" w:firstRowFirstColumn="0" w:firstRowLastColumn="0" w:lastRowFirstColumn="0" w:lastRowLastColumn="0"/>
             </w:pPr>
             <w:r>
-              <w:t xml:space="preserve">Mensaje de </w:t>
-            </w:r>
-            <w:r>
-              <w:t>error al guardar cambios.</w:t>
+              <w:t>Validación de modificación negativa.</w:t>
             </w:r>
           </w:p>
         </w:tc>
@@ -2347,7 +2564,7 @@
               <w:cnfStyle w:val="000000100000" w:firstRow="0" w:lastRow="0" w:firstColumn="0" w:lastColumn="0" w:oddVBand="0" w:evenVBand="0" w:oddHBand="1" w:evenHBand="0" w:firstRowFirstColumn="0" w:firstRowLastColumn="0" w:lastRowFirstColumn="0" w:lastRowLastColumn="0"/>
             </w:pPr>
             <w:r>
-              <w:t>El resultado arrojado</w:t>
+              <w:t>True</w:t>
             </w:r>
           </w:p>
         </w:tc>
@@ -2360,7 +2577,7 @@
               <w:cnfStyle w:val="000000100000" w:firstRow="0" w:lastRow="0" w:firstColumn="0" w:lastColumn="0" w:oddVBand="0" w:evenVBand="0" w:oddHBand="1" w:evenHBand="0" w:firstRowFirstColumn="0" w:firstRowLastColumn="0" w:lastRowFirstColumn="0" w:lastRowLastColumn="0"/>
             </w:pPr>
             <w:r>
-              <w:t>Pasó o no pasó</w:t>
+              <w:t>Pasó</w:t>
             </w:r>
           </w:p>
         </w:tc>
@@ -2410,7 +2627,6 @@
               <w:cnfStyle w:val="000000000000" w:firstRow="0" w:lastRow="0" w:firstColumn="0" w:lastColumn="0" w:oddVBand="0" w:evenVBand="0" w:oddHBand="0" w:evenHBand="0" w:firstRowFirstColumn="0" w:firstRowLastColumn="0" w:lastRowFirstColumn="0" w:lastRowLastColumn="0"/>
             </w:pPr>
             <w:r>
-              <w:lastRenderedPageBreak/>
               <w:t>Clic guardar</w:t>
             </w:r>
           </w:p>
@@ -2424,7 +2640,6 @@
               <w:cnfStyle w:val="000000000000" w:firstRow="0" w:lastRow="0" w:firstColumn="0" w:lastColumn="0" w:oddVBand="0" w:evenVBand="0" w:oddHBand="0" w:evenHBand="0" w:firstRowFirstColumn="0" w:firstRowLastColumn="0" w:lastRowFirstColumn="0" w:lastRowLastColumn="0"/>
             </w:pPr>
             <w:r>
-              <w:lastRenderedPageBreak/>
               <w:t>Modificación exitosa</w:t>
             </w:r>
           </w:p>
@@ -2439,10 +2654,7 @@
               <w:cnfStyle w:val="000000000000" w:firstRow="0" w:lastRow="0" w:firstColumn="0" w:lastColumn="0" w:oddVBand="0" w:evenVBand="0" w:oddHBand="0" w:evenHBand="0" w:firstRowFirstColumn="0" w:firstRowLastColumn="0" w:lastRowFirstColumn="0" w:lastRowLastColumn="0"/>
             </w:pPr>
             <w:r>
-              <w:t xml:space="preserve">Mensaje de datos </w:t>
-            </w:r>
-            <w:r>
-              <w:t>guardados</w:t>
+              <w:t>Validación de modificación exitosa.</w:t>
             </w:r>
           </w:p>
         </w:tc>
@@ -2454,6 +2666,11 @@
             <w:pPr>
               <w:cnfStyle w:val="000000000000" w:firstRow="0" w:lastRow="0" w:firstColumn="0" w:lastColumn="0" w:oddVBand="0" w:evenVBand="0" w:oddHBand="0" w:evenHBand="0" w:firstRowFirstColumn="0" w:firstRowLastColumn="0" w:lastRowFirstColumn="0" w:lastRowLastColumn="0"/>
             </w:pPr>
+            <w:r>
+              <w:t>True</w:t>
+            </w:r>
+            <w:bookmarkStart w:id="0" w:name="_GoBack"/>
+            <w:bookmarkEnd w:id="0"/>
           </w:p>
         </w:tc>
         <w:tc>
@@ -2464,378 +2681,14 @@
             <w:pPr>
               <w:cnfStyle w:val="000000000000" w:firstRow="0" w:lastRow="0" w:firstColumn="0" w:lastColumn="0" w:oddVBand="0" w:evenVBand="0" w:oddHBand="0" w:evenHBand="0" w:firstRowFirstColumn="0" w:firstRowLastColumn="0" w:lastRowFirstColumn="0" w:lastRowLastColumn="0"/>
             </w:pPr>
+            <w:r>
+              <w:t>Pasó</w:t>
+            </w:r>
           </w:p>
         </w:tc>
       </w:tr>
     </w:tbl>
     <w:p/>
-    <w:tbl>
-      <w:tblPr>
-        <w:tblStyle w:val="Tablanormal1"/>
-        <w:tblW w:w="0" w:type="auto"/>
-        <w:tblLook w:val="04A0" w:firstRow="1" w:lastRow="0" w:firstColumn="1" w:lastColumn="0" w:noHBand="0" w:noVBand="1"/>
-      </w:tblPr>
-      <w:tblGrid>
-        <w:gridCol w:w="1163"/>
-        <w:gridCol w:w="1617"/>
-        <w:gridCol w:w="1586"/>
-        <w:gridCol w:w="88"/>
-        <w:gridCol w:w="1498"/>
-        <w:gridCol w:w="1369"/>
-        <w:gridCol w:w="1507"/>
-      </w:tblGrid>
-      <w:tr>
-        <w:trPr>
-          <w:cnfStyle w:val="100000000000" w:firstRow="1" w:lastRow="0" w:firstColumn="0" w:lastColumn="0" w:oddVBand="0" w:evenVBand="0" w:oddHBand="0" w:evenHBand="0" w:firstRowFirstColumn="0" w:firstRowLastColumn="0" w:lastRowFirstColumn="0" w:lastRowLastColumn="0"/>
-        </w:trPr>
-        <w:tc>
-          <w:tcPr>
-            <w:cnfStyle w:val="001000000000" w:firstRow="0" w:lastRow="0" w:firstColumn="1" w:lastColumn="0" w:oddVBand="0" w:evenVBand="0" w:oddHBand="0" w:evenHBand="0" w:firstRowFirstColumn="0" w:firstRowLastColumn="0" w:lastRowFirstColumn="0" w:lastRowLastColumn="0"/>
-            <w:tcW w:w="4454" w:type="dxa"/>
-            <w:gridSpan w:val="4"/>
-          </w:tcPr>
-          <w:p>
-            <w:pPr>
-              <w:jc w:val="center"/>
-            </w:pPr>
-            <w:r>
-              <w:t>CU-17 Administrar grupos</w:t>
-            </w:r>
-          </w:p>
-        </w:tc>
-        <w:tc>
-          <w:tcPr>
-            <w:tcW w:w="4374" w:type="dxa"/>
-            <w:gridSpan w:val="3"/>
-          </w:tcPr>
-          <w:p>
-            <w:pPr>
-              <w:jc w:val="center"/>
-              <w:cnfStyle w:val="100000000000" w:firstRow="1" w:lastRow="0" w:firstColumn="0" w:lastColumn="0" w:oddVBand="0" w:evenVBand="0" w:oddHBand="0" w:evenHBand="0" w:firstRowFirstColumn="0" w:firstRowLastColumn="0" w:lastRowFirstColumn="0" w:lastRowLastColumn="0"/>
-            </w:pPr>
-            <w:r>
-              <w:t>Dar de baja grupo</w:t>
-            </w:r>
-          </w:p>
-        </w:tc>
-      </w:tr>
-      <w:tr>
-        <w:trPr>
-          <w:cnfStyle w:val="000000100000" w:firstRow="0" w:lastRow="0" w:firstColumn="0" w:lastColumn="0" w:oddVBand="0" w:evenVBand="0" w:oddHBand="1" w:evenHBand="0" w:firstRowFirstColumn="0" w:firstRowLastColumn="0" w:lastRowFirstColumn="0" w:lastRowLastColumn="0"/>
-        </w:trPr>
-        <w:tc>
-          <w:tcPr>
-            <w:cnfStyle w:val="001000000000" w:firstRow="0" w:lastRow="0" w:firstColumn="1" w:lastColumn="0" w:oddVBand="0" w:evenVBand="0" w:oddHBand="0" w:evenHBand="0" w:firstRowFirstColumn="0" w:firstRowLastColumn="0" w:lastRowFirstColumn="0" w:lastRowLastColumn="0"/>
-            <w:tcW w:w="8828" w:type="dxa"/>
-            <w:gridSpan w:val="7"/>
-          </w:tcPr>
-          <w:p>
-            <w:pPr>
-              <w:jc w:val="center"/>
-            </w:pPr>
-          </w:p>
-        </w:tc>
-      </w:tr>
-      <w:tr>
-        <w:tc>
-          <w:tcPr>
-            <w:cnfStyle w:val="001000000000" w:firstRow="0" w:lastRow="0" w:firstColumn="1" w:lastColumn="0" w:oddVBand="0" w:evenVBand="0" w:oddHBand="0" w:evenHBand="0" w:firstRowFirstColumn="0" w:firstRowLastColumn="0" w:lastRowFirstColumn="0" w:lastRowLastColumn="0"/>
-            <w:tcW w:w="1163" w:type="dxa"/>
-          </w:tcPr>
-          <w:p>
-            <w:pPr>
-              <w:jc w:val="center"/>
-            </w:pPr>
-            <w:r>
-              <w:t>Caso de prueba</w:t>
-            </w:r>
-          </w:p>
-        </w:tc>
-        <w:tc>
-          <w:tcPr>
-            <w:tcW w:w="1617" w:type="dxa"/>
-          </w:tcPr>
-          <w:p>
-            <w:pPr>
-              <w:jc w:val="center"/>
-              <w:cnfStyle w:val="000000000000" w:firstRow="0" w:lastRow="0" w:firstColumn="0" w:lastColumn="0" w:oddVBand="0" w:evenVBand="0" w:oddHBand="0" w:evenHBand="0" w:firstRowFirstColumn="0" w:firstRowLastColumn="0" w:lastRowFirstColumn="0" w:lastRowLastColumn="0"/>
-              <w:rPr>
-                <w:b/>
-              </w:rPr>
-            </w:pPr>
-            <w:r>
-              <w:rPr>
-                <w:b/>
-              </w:rPr>
-              <w:t>Entradas</w:t>
-            </w:r>
-          </w:p>
-        </w:tc>
-        <w:tc>
-          <w:tcPr>
-            <w:tcW w:w="1586" w:type="dxa"/>
-          </w:tcPr>
-          <w:p>
-            <w:pPr>
-              <w:jc w:val="center"/>
-              <w:cnfStyle w:val="000000000000" w:firstRow="0" w:lastRow="0" w:firstColumn="0" w:lastColumn="0" w:oddVBand="0" w:evenVBand="0" w:oddHBand="0" w:evenHBand="0" w:firstRowFirstColumn="0" w:firstRowLastColumn="0" w:lastRowFirstColumn="0" w:lastRowLastColumn="0"/>
-              <w:rPr>
-                <w:b/>
-              </w:rPr>
-            </w:pPr>
-            <w:r>
-              <w:rPr>
-                <w:b/>
-              </w:rPr>
-              <w:t>Condiciones de entrada</w:t>
-            </w:r>
-          </w:p>
-        </w:tc>
-        <w:tc>
-          <w:tcPr>
-            <w:tcW w:w="1586" w:type="dxa"/>
-            <w:gridSpan w:val="2"/>
-          </w:tcPr>
-          <w:p>
-            <w:pPr>
-              <w:jc w:val="center"/>
-              <w:cnfStyle w:val="000000000000" w:firstRow="0" w:lastRow="0" w:firstColumn="0" w:lastColumn="0" w:oddVBand="0" w:evenVBand="0" w:oddHBand="0" w:evenHBand="0" w:firstRowFirstColumn="0" w:firstRowLastColumn="0" w:lastRowFirstColumn="0" w:lastRowLastColumn="0"/>
-              <w:rPr>
-                <w:b/>
-              </w:rPr>
-            </w:pPr>
-            <w:r>
-              <w:rPr>
-                <w:b/>
-              </w:rPr>
-              <w:t>Condiciones de salida</w:t>
-            </w:r>
-          </w:p>
-        </w:tc>
-        <w:tc>
-          <w:tcPr>
-            <w:tcW w:w="1369" w:type="dxa"/>
-          </w:tcPr>
-          <w:p>
-            <w:pPr>
-              <w:jc w:val="center"/>
-              <w:cnfStyle w:val="000000000000" w:firstRow="0" w:lastRow="0" w:firstColumn="0" w:lastColumn="0" w:oddVBand="0" w:evenVBand="0" w:oddHBand="0" w:evenHBand="0" w:firstRowFirstColumn="0" w:firstRowLastColumn="0" w:lastRowFirstColumn="0" w:lastRowLastColumn="0"/>
-              <w:rPr>
-                <w:b/>
-              </w:rPr>
-            </w:pPr>
-            <w:r>
-              <w:rPr>
-                <w:b/>
-              </w:rPr>
-              <w:t>Salida</w:t>
-            </w:r>
-          </w:p>
-        </w:tc>
-        <w:tc>
-          <w:tcPr>
-            <w:tcW w:w="1507" w:type="dxa"/>
-          </w:tcPr>
-          <w:p>
-            <w:pPr>
-              <w:jc w:val="center"/>
-              <w:cnfStyle w:val="000000000000" w:firstRow="0" w:lastRow="0" w:firstColumn="0" w:lastColumn="0" w:oddVBand="0" w:evenVBand="0" w:oddHBand="0" w:evenHBand="0" w:firstRowFirstColumn="0" w:firstRowLastColumn="0" w:lastRowFirstColumn="0" w:lastRowLastColumn="0"/>
-              <w:rPr>
-                <w:b/>
-              </w:rPr>
-            </w:pPr>
-            <w:r>
-              <w:rPr>
-                <w:b/>
-              </w:rPr>
-              <w:t>Resultado</w:t>
-            </w:r>
-          </w:p>
-        </w:tc>
-      </w:tr>
-      <w:tr>
-        <w:trPr>
-          <w:cnfStyle w:val="000000100000" w:firstRow="0" w:lastRow="0" w:firstColumn="0" w:lastColumn="0" w:oddVBand="0" w:evenVBand="0" w:oddHBand="1" w:evenHBand="0" w:firstRowFirstColumn="0" w:firstRowLastColumn="0" w:lastRowFirstColumn="0" w:lastRowLastColumn="0"/>
-        </w:trPr>
-        <w:tc>
-          <w:tcPr>
-            <w:cnfStyle w:val="001000000000" w:firstRow="0" w:lastRow="0" w:firstColumn="1" w:lastColumn="0" w:oddVBand="0" w:evenVBand="0" w:oddHBand="0" w:evenHBand="0" w:firstRowFirstColumn="0" w:firstRowLastColumn="0" w:lastRowFirstColumn="0" w:lastRowLastColumn="0"/>
-            <w:tcW w:w="1163" w:type="dxa"/>
-          </w:tcPr>
-          <w:p>
-            <w:r>
-              <w:t>CP-01</w:t>
-            </w:r>
-          </w:p>
-        </w:tc>
-        <w:tc>
-          <w:tcPr>
-            <w:tcW w:w="1617" w:type="dxa"/>
-          </w:tcPr>
-          <w:p>
-            <w:pPr>
-              <w:cnfStyle w:val="000000100000" w:firstRow="0" w:lastRow="0" w:firstColumn="0" w:lastColumn="0" w:oddVBand="0" w:evenVBand="0" w:oddHBand="1" w:evenHBand="0" w:firstRowFirstColumn="0" w:firstRowLastColumn="0" w:lastRowFirstColumn="0" w:lastRowLastColumn="0"/>
-            </w:pPr>
-            <w:r>
-              <w:t>Selecciona grupo.</w:t>
-            </w:r>
-          </w:p>
-          <w:p>
-            <w:pPr>
-              <w:cnfStyle w:val="000000100000" w:firstRow="0" w:lastRow="0" w:firstColumn="0" w:lastColumn="0" w:oddVBand="0" w:evenVBand="0" w:oddHBand="1" w:evenHBand="0" w:firstRowFirstColumn="0" w:firstRowLastColumn="0" w:lastRowFirstColumn="0" w:lastRowLastColumn="0"/>
-            </w:pPr>
-            <w:r>
-              <w:t>Clic dar de baja.</w:t>
-            </w:r>
-          </w:p>
-        </w:tc>
-        <w:tc>
-          <w:tcPr>
-            <w:tcW w:w="1586" w:type="dxa"/>
-          </w:tcPr>
-          <w:p>
-            <w:pPr>
-              <w:cnfStyle w:val="000000100000" w:firstRow="0" w:lastRow="0" w:firstColumn="0" w:lastColumn="0" w:oddVBand="0" w:evenVBand="0" w:oddHBand="1" w:evenHBand="0" w:firstRowFirstColumn="0" w:firstRowLastColumn="0" w:lastRowFirstColumn="0" w:lastRowLastColumn="0"/>
-            </w:pPr>
-            <w:r>
-              <w:t>Sin conexión a la base de datos</w:t>
-            </w:r>
-          </w:p>
-        </w:tc>
-        <w:tc>
-          <w:tcPr>
-            <w:tcW w:w="1586" w:type="dxa"/>
-            <w:gridSpan w:val="2"/>
-          </w:tcPr>
-          <w:p>
-            <w:pPr>
-              <w:cnfStyle w:val="000000100000" w:firstRow="0" w:lastRow="0" w:firstColumn="0" w:lastColumn="0" w:oddVBand="0" w:evenVBand="0" w:oddHBand="1" w:evenHBand="0" w:firstRowFirstColumn="0" w:firstRowLastColumn="0" w:lastRowFirstColumn="0" w:lastRowLastColumn="0"/>
-            </w:pPr>
-            <w:r>
-              <w:t xml:space="preserve">Mensaje de </w:t>
-            </w:r>
-            <w:r>
-              <w:t>error al guardar cambios.</w:t>
-            </w:r>
-          </w:p>
-        </w:tc>
-        <w:tc>
-          <w:tcPr>
-            <w:tcW w:w="1369" w:type="dxa"/>
-          </w:tcPr>
-          <w:p>
-            <w:pPr>
-              <w:cnfStyle w:val="000000100000" w:firstRow="0" w:lastRow="0" w:firstColumn="0" w:lastColumn="0" w:oddVBand="0" w:evenVBand="0" w:oddHBand="1" w:evenHBand="0" w:firstRowFirstColumn="0" w:firstRowLastColumn="0" w:lastRowFirstColumn="0" w:lastRowLastColumn="0"/>
-            </w:pPr>
-            <w:r>
-              <w:t>El resultado arrojado</w:t>
-            </w:r>
-          </w:p>
-        </w:tc>
-        <w:tc>
-          <w:tcPr>
-            <w:tcW w:w="1507" w:type="dxa"/>
-          </w:tcPr>
-          <w:p>
-            <w:pPr>
-              <w:cnfStyle w:val="000000100000" w:firstRow="0" w:lastRow="0" w:firstColumn="0" w:lastColumn="0" w:oddVBand="0" w:evenVBand="0" w:oddHBand="1" w:evenHBand="0" w:firstRowFirstColumn="0" w:firstRowLastColumn="0" w:lastRowFirstColumn="0" w:lastRowLastColumn="0"/>
-            </w:pPr>
-            <w:r>
-              <w:t>Pasó o no pasó</w:t>
-            </w:r>
-          </w:p>
-        </w:tc>
-      </w:tr>
-      <w:tr>
-        <w:tc>
-          <w:tcPr>
-            <w:cnfStyle w:val="001000000000" w:firstRow="0" w:lastRow="0" w:firstColumn="1" w:lastColumn="0" w:oddVBand="0" w:evenVBand="0" w:oddHBand="0" w:evenHBand="0" w:firstRowFirstColumn="0" w:firstRowLastColumn="0" w:lastRowFirstColumn="0" w:lastRowLastColumn="0"/>
-            <w:tcW w:w="1163" w:type="dxa"/>
-          </w:tcPr>
-          <w:p>
-            <w:r>
-              <w:t>CP-02</w:t>
-            </w:r>
-          </w:p>
-        </w:tc>
-        <w:tc>
-          <w:tcPr>
-            <w:tcW w:w="1617" w:type="dxa"/>
-          </w:tcPr>
-          <w:p>
-            <w:pPr>
-              <w:cnfStyle w:val="000000000000" w:firstRow="0" w:lastRow="0" w:firstColumn="0" w:lastColumn="0" w:oddVBand="0" w:evenVBand="0" w:oddHBand="0" w:evenHBand="0" w:firstRowFirstColumn="0" w:firstRowLastColumn="0" w:lastRowFirstColumn="0" w:lastRowLastColumn="0"/>
-            </w:pPr>
-            <w:r>
-              <w:t>Selecciona grupo.</w:t>
-            </w:r>
-          </w:p>
-          <w:p>
-            <w:pPr>
-              <w:cnfStyle w:val="000000000000" w:firstRow="0" w:lastRow="0" w:firstColumn="0" w:lastColumn="0" w:oddVBand="0" w:evenVBand="0" w:oddHBand="0" w:evenHBand="0" w:firstRowFirstColumn="0" w:firstRowLastColumn="0" w:lastRowFirstColumn="0" w:lastRowLastColumn="0"/>
-            </w:pPr>
-            <w:r>
-              <w:t xml:space="preserve">Clic </w:t>
-            </w:r>
-            <w:r>
-              <w:t>dar de baja.</w:t>
-            </w:r>
-          </w:p>
-        </w:tc>
-        <w:tc>
-          <w:tcPr>
-            <w:tcW w:w="1586" w:type="dxa"/>
-          </w:tcPr>
-          <w:p>
-            <w:pPr>
-              <w:cnfStyle w:val="000000000000" w:firstRow="0" w:lastRow="0" w:firstColumn="0" w:lastColumn="0" w:oddVBand="0" w:evenVBand="0" w:oddHBand="0" w:evenHBand="0" w:firstRowFirstColumn="0" w:firstRowLastColumn="0" w:lastRowFirstColumn="0" w:lastRowLastColumn="0"/>
-            </w:pPr>
-            <w:r>
-              <w:t>Baja de grupo exitosa.</w:t>
-            </w:r>
-          </w:p>
-        </w:tc>
-        <w:tc>
-          <w:tcPr>
-            <w:tcW w:w="1586" w:type="dxa"/>
-            <w:gridSpan w:val="2"/>
-          </w:tcPr>
-          <w:p>
-            <w:pPr>
-              <w:cnfStyle w:val="000000000000" w:firstRow="0" w:lastRow="0" w:firstColumn="0" w:lastColumn="0" w:oddVBand="0" w:evenVBand="0" w:oddHBand="0" w:evenHBand="0" w:firstRowFirstColumn="0" w:firstRowLastColumn="0" w:lastRowFirstColumn="0" w:lastRowLastColumn="0"/>
-            </w:pPr>
-            <w:r>
-              <w:t xml:space="preserve">Mensaje de </w:t>
-            </w:r>
-            <w:r>
-              <w:t>baja exitosa.</w:t>
-            </w:r>
-          </w:p>
-        </w:tc>
-        <w:tc>
-          <w:tcPr>
-            <w:tcW w:w="1369" w:type="dxa"/>
-          </w:tcPr>
-          <w:p>
-            <w:pPr>
-              <w:cnfStyle w:val="000000000000" w:firstRow="0" w:lastRow="0" w:firstColumn="0" w:lastColumn="0" w:oddVBand="0" w:evenVBand="0" w:oddHBand="0" w:evenHBand="0" w:firstRowFirstColumn="0" w:firstRowLastColumn="0" w:lastRowFirstColumn="0" w:lastRowLastColumn="0"/>
-            </w:pPr>
-            <w:bookmarkStart w:id="0" w:name="_GoBack"/>
-            <w:bookmarkEnd w:id="0"/>
-          </w:p>
-        </w:tc>
-        <w:tc>
-          <w:tcPr>
-            <w:tcW w:w="1507" w:type="dxa"/>
-          </w:tcPr>
-          <w:p>
-            <w:pPr>
-              <w:cnfStyle w:val="000000000000" w:firstRow="0" w:lastRow="0" w:firstColumn="0" w:lastColumn="0" w:oddVBand="0" w:evenVBand="0" w:oddHBand="0" w:evenHBand="0" w:firstRowFirstColumn="0" w:firstRowLastColumn="0" w:lastRowFirstColumn="0" w:lastRowLastColumn="0"/>
-            </w:pPr>
-          </w:p>
-        </w:tc>
-      </w:tr>
-    </w:tbl>
     <w:p/>
     <w:sectPr>
       <w:pgSz w:w="12240" w:h="15840"/>
@@ -3354,6 +3207,29 @@
       </w:tcPr>
     </w:tblStylePr>
   </w:style>
+  <w:style w:type="character" w:styleId="Hipervnculo">
+    <w:name w:val="Hyperlink"/>
+    <w:basedOn w:val="Fuentedeprrafopredeter"/>
+    <w:uiPriority w:val="99"/>
+    <w:unhideWhenUsed/>
+    <w:rsid w:val="00C93666"/>
+    <w:rPr>
+      <w:color w:val="0563C1" w:themeColor="hyperlink"/>
+      <w:u w:val="single"/>
+    </w:rPr>
+  </w:style>
+  <w:style w:type="character" w:styleId="Mencinsinresolver">
+    <w:name w:val="Unresolved Mention"/>
+    <w:basedOn w:val="Fuentedeprrafopredeter"/>
+    <w:uiPriority w:val="99"/>
+    <w:semiHidden/>
+    <w:unhideWhenUsed/>
+    <w:rsid w:val="00C93666"/>
+    <w:rPr>
+      <w:color w:val="808080"/>
+      <w:shd w:val="clear" w:color="auto" w:fill="E6E6E6"/>
+    </w:rPr>
+  </w:style>
 </w:styles>
 </file>
 

</xml_diff>

<commit_message>
Se actualizan los casos de prueba y se termina el cu de registrar grupo, además se realizan ligeras modificaciones a clientes y promociones
</commit_message>
<xml_diff>
--- a/Artefactos/Casos de pruebas/Casos de prueba_CU-06_CU-17.docx
+++ b/Artefactos/Casos de pruebas/Casos de prueba_CU-06_CU-17.docx
@@ -916,7 +916,10 @@
               <w:cnfStyle w:val="100000000000" w:firstRow="1" w:lastRow="0" w:firstColumn="0" w:lastColumn="0" w:oddVBand="0" w:evenVBand="0" w:oddHBand="0" w:evenHBand="0" w:firstRowFirstColumn="0" w:firstRowLastColumn="0" w:lastRowFirstColumn="0" w:lastRowLastColumn="0"/>
             </w:pPr>
             <w:r>
-              <w:t>Visualizar datos de cliente</w:t>
+              <w:t>buscar</w:t>
+            </w:r>
+            <w:r>
+              <w:t xml:space="preserve"> cliente</w:t>
             </w:r>
           </w:p>
         </w:tc>
@@ -1730,6 +1733,358 @@
         <w:tblLook w:val="04A0" w:firstRow="1" w:lastRow="0" w:firstColumn="1" w:lastColumn="0" w:noHBand="0" w:noVBand="1"/>
       </w:tblPr>
       <w:tblGrid>
+        <w:gridCol w:w="970"/>
+        <w:gridCol w:w="2798"/>
+        <w:gridCol w:w="1413"/>
+        <w:gridCol w:w="88"/>
+        <w:gridCol w:w="1326"/>
+        <w:gridCol w:w="970"/>
+        <w:gridCol w:w="1263"/>
+      </w:tblGrid>
+      <w:tr>
+        <w:trPr>
+          <w:cnfStyle w:val="100000000000" w:firstRow="1" w:lastRow="0" w:firstColumn="0" w:lastColumn="0" w:oddVBand="0" w:evenVBand="0" w:oddHBand="0" w:evenHBand="0" w:firstRowFirstColumn="0" w:firstRowLastColumn="0" w:lastRowFirstColumn="0" w:lastRowLastColumn="0"/>
+        </w:trPr>
+        <w:tc>
+          <w:tcPr>
+            <w:cnfStyle w:val="001000000000" w:firstRow="0" w:lastRow="0" w:firstColumn="1" w:lastColumn="0" w:oddVBand="0" w:evenVBand="0" w:oddHBand="0" w:evenHBand="0" w:firstRowFirstColumn="0" w:firstRowLastColumn="0" w:lastRowFirstColumn="0" w:lastRowLastColumn="0"/>
+            <w:tcW w:w="4414" w:type="dxa"/>
+            <w:gridSpan w:val="4"/>
+          </w:tcPr>
+          <w:p>
+            <w:pPr>
+              <w:jc w:val="center"/>
+            </w:pPr>
+            <w:r>
+              <w:lastRenderedPageBreak/>
+              <w:t>CU-06 Administrar clientes</w:t>
+            </w:r>
+          </w:p>
+        </w:tc>
+        <w:tc>
+          <w:tcPr>
+            <w:tcW w:w="4414" w:type="dxa"/>
+            <w:gridSpan w:val="3"/>
+          </w:tcPr>
+          <w:p>
+            <w:pPr>
+              <w:jc w:val="center"/>
+              <w:cnfStyle w:val="100000000000" w:firstRow="1" w:lastRow="0" w:firstColumn="0" w:lastColumn="0" w:oddVBand="0" w:evenVBand="0" w:oddHBand="0" w:evenHBand="0" w:firstRowFirstColumn="0" w:firstRowLastColumn="0" w:lastRowFirstColumn="0" w:lastRowLastColumn="0"/>
+            </w:pPr>
+            <w:r>
+              <w:t>Validación formato de</w:t>
+            </w:r>
+            <w:r>
+              <w:t xml:space="preserve"> correo</w:t>
+            </w:r>
+          </w:p>
+        </w:tc>
+      </w:tr>
+      <w:tr>
+        <w:trPr>
+          <w:cnfStyle w:val="000000100000" w:firstRow="0" w:lastRow="0" w:firstColumn="0" w:lastColumn="0" w:oddVBand="0" w:evenVBand="0" w:oddHBand="1" w:evenHBand="0" w:firstRowFirstColumn="0" w:firstRowLastColumn="0" w:lastRowFirstColumn="0" w:lastRowLastColumn="0"/>
+        </w:trPr>
+        <w:tc>
+          <w:tcPr>
+            <w:cnfStyle w:val="001000000000" w:firstRow="0" w:lastRow="0" w:firstColumn="1" w:lastColumn="0" w:oddVBand="0" w:evenVBand="0" w:oddHBand="0" w:evenHBand="0" w:firstRowFirstColumn="0" w:firstRowLastColumn="0" w:lastRowFirstColumn="0" w:lastRowLastColumn="0"/>
+            <w:tcW w:w="8828" w:type="dxa"/>
+            <w:gridSpan w:val="7"/>
+          </w:tcPr>
+          <w:p>
+            <w:pPr>
+              <w:jc w:val="center"/>
+            </w:pPr>
+          </w:p>
+        </w:tc>
+      </w:tr>
+      <w:tr>
+        <w:tc>
+          <w:tcPr>
+            <w:cnfStyle w:val="001000000000" w:firstRow="0" w:lastRow="0" w:firstColumn="1" w:lastColumn="0" w:oddVBand="0" w:evenVBand="0" w:oddHBand="0" w:evenHBand="0" w:firstRowFirstColumn="0" w:firstRowLastColumn="0" w:lastRowFirstColumn="0" w:lastRowLastColumn="0"/>
+            <w:tcW w:w="1174" w:type="dxa"/>
+          </w:tcPr>
+          <w:p>
+            <w:pPr>
+              <w:jc w:val="center"/>
+            </w:pPr>
+            <w:r>
+              <w:t>Caso de prueba</w:t>
+            </w:r>
+          </w:p>
+        </w:tc>
+        <w:tc>
+          <w:tcPr>
+            <w:tcW w:w="1557" w:type="dxa"/>
+          </w:tcPr>
+          <w:p>
+            <w:pPr>
+              <w:jc w:val="center"/>
+              <w:cnfStyle w:val="000000000000" w:firstRow="0" w:lastRow="0" w:firstColumn="0" w:lastColumn="0" w:oddVBand="0" w:evenVBand="0" w:oddHBand="0" w:evenHBand="0" w:firstRowFirstColumn="0" w:firstRowLastColumn="0" w:lastRowFirstColumn="0" w:lastRowLastColumn="0"/>
+              <w:rPr>
+                <w:b/>
+              </w:rPr>
+            </w:pPr>
+            <w:r>
+              <w:rPr>
+                <w:b/>
+              </w:rPr>
+              <w:t>Entradas</w:t>
+            </w:r>
+          </w:p>
+        </w:tc>
+        <w:tc>
+          <w:tcPr>
+            <w:tcW w:w="1595" w:type="dxa"/>
+          </w:tcPr>
+          <w:p>
+            <w:pPr>
+              <w:jc w:val="center"/>
+              <w:cnfStyle w:val="000000000000" w:firstRow="0" w:lastRow="0" w:firstColumn="0" w:lastColumn="0" w:oddVBand="0" w:evenVBand="0" w:oddHBand="0" w:evenHBand="0" w:firstRowFirstColumn="0" w:firstRowLastColumn="0" w:lastRowFirstColumn="0" w:lastRowLastColumn="0"/>
+              <w:rPr>
+                <w:b/>
+              </w:rPr>
+            </w:pPr>
+            <w:r>
+              <w:rPr>
+                <w:b/>
+              </w:rPr>
+              <w:t>Condiciones de entrada</w:t>
+            </w:r>
+          </w:p>
+        </w:tc>
+        <w:tc>
+          <w:tcPr>
+            <w:tcW w:w="1597" w:type="dxa"/>
+            <w:gridSpan w:val="2"/>
+          </w:tcPr>
+          <w:p>
+            <w:pPr>
+              <w:jc w:val="center"/>
+              <w:cnfStyle w:val="000000000000" w:firstRow="0" w:lastRow="0" w:firstColumn="0" w:lastColumn="0" w:oddVBand="0" w:evenVBand="0" w:oddHBand="0" w:evenHBand="0" w:firstRowFirstColumn="0" w:firstRowLastColumn="0" w:lastRowFirstColumn="0" w:lastRowLastColumn="0"/>
+              <w:rPr>
+                <w:b/>
+              </w:rPr>
+            </w:pPr>
+            <w:r>
+              <w:rPr>
+                <w:b/>
+              </w:rPr>
+              <w:t>Condiciones de salida</w:t>
+            </w:r>
+          </w:p>
+        </w:tc>
+        <w:tc>
+          <w:tcPr>
+            <w:tcW w:w="1382" w:type="dxa"/>
+          </w:tcPr>
+          <w:p>
+            <w:pPr>
+              <w:jc w:val="center"/>
+              <w:cnfStyle w:val="000000000000" w:firstRow="0" w:lastRow="0" w:firstColumn="0" w:lastColumn="0" w:oddVBand="0" w:evenVBand="0" w:oddHBand="0" w:evenHBand="0" w:firstRowFirstColumn="0" w:firstRowLastColumn="0" w:lastRowFirstColumn="0" w:lastRowLastColumn="0"/>
+              <w:rPr>
+                <w:b/>
+              </w:rPr>
+            </w:pPr>
+            <w:r>
+              <w:rPr>
+                <w:b/>
+              </w:rPr>
+              <w:t>Salida</w:t>
+            </w:r>
+          </w:p>
+        </w:tc>
+        <w:tc>
+          <w:tcPr>
+            <w:tcW w:w="1523" w:type="dxa"/>
+          </w:tcPr>
+          <w:p>
+            <w:pPr>
+              <w:jc w:val="center"/>
+              <w:cnfStyle w:val="000000000000" w:firstRow="0" w:lastRow="0" w:firstColumn="0" w:lastColumn="0" w:oddVBand="0" w:evenVBand="0" w:oddHBand="0" w:evenHBand="0" w:firstRowFirstColumn="0" w:firstRowLastColumn="0" w:lastRowFirstColumn="0" w:lastRowLastColumn="0"/>
+              <w:rPr>
+                <w:b/>
+              </w:rPr>
+            </w:pPr>
+            <w:r>
+              <w:rPr>
+                <w:b/>
+              </w:rPr>
+              <w:t>Resultado</w:t>
+            </w:r>
+          </w:p>
+        </w:tc>
+      </w:tr>
+      <w:tr>
+        <w:trPr>
+          <w:cnfStyle w:val="000000100000" w:firstRow="0" w:lastRow="0" w:firstColumn="0" w:lastColumn="0" w:oddVBand="0" w:evenVBand="0" w:oddHBand="1" w:evenHBand="0" w:firstRowFirstColumn="0" w:firstRowLastColumn="0" w:lastRowFirstColumn="0" w:lastRowLastColumn="0"/>
+        </w:trPr>
+        <w:tc>
+          <w:tcPr>
+            <w:cnfStyle w:val="001000000000" w:firstRow="0" w:lastRow="0" w:firstColumn="1" w:lastColumn="0" w:oddVBand="0" w:evenVBand="0" w:oddHBand="0" w:evenHBand="0" w:firstRowFirstColumn="0" w:firstRowLastColumn="0" w:lastRowFirstColumn="0" w:lastRowLastColumn="0"/>
+            <w:tcW w:w="1174" w:type="dxa"/>
+          </w:tcPr>
+          <w:p>
+            <w:r>
+              <w:t>CP-01</w:t>
+            </w:r>
+          </w:p>
+        </w:tc>
+        <w:tc>
+          <w:tcPr>
+            <w:tcW w:w="1557" w:type="dxa"/>
+          </w:tcPr>
+          <w:p>
+            <w:pPr>
+              <w:cnfStyle w:val="000000100000" w:firstRow="0" w:lastRow="0" w:firstColumn="0" w:lastColumn="0" w:oddVBand="0" w:evenVBand="0" w:oddHBand="1" w:evenHBand="0" w:firstRowFirstColumn="0" w:firstRowLastColumn="0" w:lastRowFirstColumn="0" w:lastRowLastColumn="0"/>
+            </w:pPr>
+            <w:r>
+              <w:t>Correo=”oaisdasd”</w:t>
+            </w:r>
+          </w:p>
+        </w:tc>
+        <w:tc>
+          <w:tcPr>
+            <w:tcW w:w="1595" w:type="dxa"/>
+          </w:tcPr>
+          <w:p>
+            <w:pPr>
+              <w:cnfStyle w:val="000000100000" w:firstRow="0" w:lastRow="0" w:firstColumn="0" w:lastColumn="0" w:oddVBand="0" w:evenVBand="0" w:oddHBand="1" w:evenHBand="0" w:firstRowFirstColumn="0" w:firstRowLastColumn="0" w:lastRowFirstColumn="0" w:lastRowLastColumn="0"/>
+            </w:pPr>
+            <w:r>
+              <w:t>Correo inválido</w:t>
+            </w:r>
+          </w:p>
+        </w:tc>
+        <w:tc>
+          <w:tcPr>
+            <w:tcW w:w="1597" w:type="dxa"/>
+            <w:gridSpan w:val="2"/>
+          </w:tcPr>
+          <w:p>
+            <w:pPr>
+              <w:cnfStyle w:val="000000100000" w:firstRow="0" w:lastRow="0" w:firstColumn="0" w:lastColumn="0" w:oddVBand="0" w:evenVBand="0" w:oddHBand="1" w:evenHBand="0" w:firstRowFirstColumn="0" w:firstRowLastColumn="0" w:lastRowFirstColumn="0" w:lastRowLastColumn="0"/>
+            </w:pPr>
+            <w:r>
+              <w:t>Validación de correo negativa</w:t>
+            </w:r>
+          </w:p>
+        </w:tc>
+        <w:tc>
+          <w:tcPr>
+            <w:tcW w:w="1382" w:type="dxa"/>
+          </w:tcPr>
+          <w:p>
+            <w:pPr>
+              <w:cnfStyle w:val="000000100000" w:firstRow="0" w:lastRow="0" w:firstColumn="0" w:lastColumn="0" w:oddVBand="0" w:evenVBand="0" w:oddHBand="1" w:evenHBand="0" w:firstRowFirstColumn="0" w:firstRowLastColumn="0" w:lastRowFirstColumn="0" w:lastRowLastColumn="0"/>
+            </w:pPr>
+            <w:r>
+              <w:t>False</w:t>
+            </w:r>
+          </w:p>
+        </w:tc>
+        <w:tc>
+          <w:tcPr>
+            <w:tcW w:w="1523" w:type="dxa"/>
+          </w:tcPr>
+          <w:p>
+            <w:pPr>
+              <w:cnfStyle w:val="000000100000" w:firstRow="0" w:lastRow="0" w:firstColumn="0" w:lastColumn="0" w:oddVBand="0" w:evenVBand="0" w:oddHBand="1" w:evenHBand="0" w:firstRowFirstColumn="0" w:firstRowLastColumn="0" w:lastRowFirstColumn="0" w:lastRowLastColumn="0"/>
+            </w:pPr>
+            <w:r>
+              <w:t>Pasó</w:t>
+            </w:r>
+          </w:p>
+        </w:tc>
+      </w:tr>
+      <w:tr>
+        <w:tc>
+          <w:tcPr>
+            <w:cnfStyle w:val="001000000000" w:firstRow="0" w:lastRow="0" w:firstColumn="1" w:lastColumn="0" w:oddVBand="0" w:evenVBand="0" w:oddHBand="0" w:evenHBand="0" w:firstRowFirstColumn="0" w:firstRowLastColumn="0" w:lastRowFirstColumn="0" w:lastRowLastColumn="0"/>
+            <w:tcW w:w="1174" w:type="dxa"/>
+          </w:tcPr>
+          <w:p>
+            <w:r>
+              <w:t>CP-02</w:t>
+            </w:r>
+          </w:p>
+        </w:tc>
+        <w:tc>
+          <w:tcPr>
+            <w:tcW w:w="1557" w:type="dxa"/>
+          </w:tcPr>
+          <w:p>
+            <w:pPr>
+              <w:cnfStyle w:val="000000000000" w:firstRow="0" w:lastRow="0" w:firstColumn="0" w:lastColumn="0" w:oddVBand="0" w:evenVBand="0" w:oddHBand="0" w:evenHBand="0" w:firstRowFirstColumn="0" w:firstRowLastColumn="0" w:lastRowFirstColumn="0" w:lastRowLastColumn="0"/>
+            </w:pPr>
+            <w:r>
+              <w:t>Correo=”emilio@gmail.com”</w:t>
+            </w:r>
+          </w:p>
+        </w:tc>
+        <w:tc>
+          <w:tcPr>
+            <w:tcW w:w="1595" w:type="dxa"/>
+          </w:tcPr>
+          <w:p>
+            <w:pPr>
+              <w:cnfStyle w:val="000000000000" w:firstRow="0" w:lastRow="0" w:firstColumn="0" w:lastColumn="0" w:oddVBand="0" w:evenVBand="0" w:oddHBand="0" w:evenHBand="0" w:firstRowFirstColumn="0" w:firstRowLastColumn="0" w:lastRowFirstColumn="0" w:lastRowLastColumn="0"/>
+            </w:pPr>
+            <w:r>
+              <w:t>Correo válido</w:t>
+            </w:r>
+          </w:p>
+        </w:tc>
+        <w:tc>
+          <w:tcPr>
+            <w:tcW w:w="1597" w:type="dxa"/>
+            <w:gridSpan w:val="2"/>
+          </w:tcPr>
+          <w:p>
+            <w:pPr>
+              <w:cnfStyle w:val="000000000000" w:firstRow="0" w:lastRow="0" w:firstColumn="0" w:lastColumn="0" w:oddVBand="0" w:evenVBand="0" w:oddHBand="0" w:evenHBand="0" w:firstRowFirstColumn="0" w:firstRowLastColumn="0" w:lastRowFirstColumn="0" w:lastRowLastColumn="0"/>
+            </w:pPr>
+            <w:r>
+              <w:t>Validación de correo positiva</w:t>
+            </w:r>
+          </w:p>
+        </w:tc>
+        <w:tc>
+          <w:tcPr>
+            <w:tcW w:w="1382" w:type="dxa"/>
+          </w:tcPr>
+          <w:p>
+            <w:pPr>
+              <w:cnfStyle w:val="000000000000" w:firstRow="0" w:lastRow="0" w:firstColumn="0" w:lastColumn="0" w:oddVBand="0" w:evenVBand="0" w:oddHBand="0" w:evenHBand="0" w:firstRowFirstColumn="0" w:firstRowLastColumn="0" w:lastRowFirstColumn="0" w:lastRowLastColumn="0"/>
+            </w:pPr>
+            <w:r>
+              <w:t>True</w:t>
+            </w:r>
+          </w:p>
+        </w:tc>
+        <w:tc>
+          <w:tcPr>
+            <w:tcW w:w="1523" w:type="dxa"/>
+          </w:tcPr>
+          <w:p>
+            <w:pPr>
+              <w:cnfStyle w:val="000000000000" w:firstRow="0" w:lastRow="0" w:firstColumn="0" w:lastColumn="0" w:oddVBand="0" w:evenVBand="0" w:oddHBand="0" w:evenHBand="0" w:firstRowFirstColumn="0" w:firstRowLastColumn="0" w:lastRowFirstColumn="0" w:lastRowLastColumn="0"/>
+            </w:pPr>
+            <w:r>
+              <w:t>Pasó</w:t>
+            </w:r>
+          </w:p>
+        </w:tc>
+      </w:tr>
+    </w:tbl>
+    <w:p/>
+    <w:p/>
+    <w:tbl>
+      <w:tblPr>
+        <w:tblStyle w:val="Tablanormal1"/>
+        <w:tblW w:w="0" w:type="auto"/>
+        <w:tblLook w:val="04A0" w:firstRow="1" w:lastRow="0" w:firstColumn="1" w:lastColumn="0" w:noHBand="0" w:noVBand="1"/>
+      </w:tblPr>
+      <w:tblGrid>
         <w:gridCol w:w="1127"/>
         <w:gridCol w:w="1834"/>
         <w:gridCol w:w="1562"/>
@@ -1753,7 +2108,6 @@
               <w:jc w:val="center"/>
             </w:pPr>
             <w:r>
-              <w:lastRenderedPageBreak/>
               <w:t>CU-17 Administrar grupos</w:t>
             </w:r>
           </w:p>
@@ -2279,6 +2633,411 @@
         <w:tc>
           <w:tcPr>
             <w:tcW w:w="1523" w:type="dxa"/>
+          </w:tcPr>
+          <w:p>
+            <w:pPr>
+              <w:cnfStyle w:val="000000000000" w:firstRow="0" w:lastRow="0" w:firstColumn="0" w:lastColumn="0" w:oddVBand="0" w:evenVBand="0" w:oddHBand="0" w:evenHBand="0" w:firstRowFirstColumn="0" w:firstRowLastColumn="0" w:lastRowFirstColumn="0" w:lastRowLastColumn="0"/>
+            </w:pPr>
+            <w:r>
+              <w:t>Pasó</w:t>
+            </w:r>
+          </w:p>
+        </w:tc>
+      </w:tr>
+    </w:tbl>
+    <w:p/>
+    <w:tbl>
+      <w:tblPr>
+        <w:tblStyle w:val="Tablanormal1"/>
+        <w:tblW w:w="0" w:type="auto"/>
+        <w:tblLook w:val="04A0" w:firstRow="1" w:lastRow="0" w:firstColumn="1" w:lastColumn="0" w:noHBand="0" w:noVBand="1"/>
+      </w:tblPr>
+      <w:tblGrid>
+        <w:gridCol w:w="1145"/>
+        <w:gridCol w:w="1720"/>
+        <w:gridCol w:w="1571"/>
+        <w:gridCol w:w="88"/>
+        <w:gridCol w:w="1485"/>
+        <w:gridCol w:w="1334"/>
+        <w:gridCol w:w="1485"/>
+      </w:tblGrid>
+      <w:tr>
+        <w:trPr>
+          <w:cnfStyle w:val="100000000000" w:firstRow="1" w:lastRow="0" w:firstColumn="0" w:lastColumn="0" w:oddVBand="0" w:evenVBand="0" w:oddHBand="0" w:evenHBand="0" w:firstRowFirstColumn="0" w:firstRowLastColumn="0" w:lastRowFirstColumn="0" w:lastRowLastColumn="0"/>
+        </w:trPr>
+        <w:tc>
+          <w:tcPr>
+            <w:cnfStyle w:val="001000000000" w:firstRow="0" w:lastRow="0" w:firstColumn="1" w:lastColumn="0" w:oddVBand="0" w:evenVBand="0" w:oddHBand="0" w:evenHBand="0" w:firstRowFirstColumn="0" w:firstRowLastColumn="0" w:lastRowFirstColumn="0" w:lastRowLastColumn="0"/>
+            <w:tcW w:w="4454" w:type="dxa"/>
+            <w:gridSpan w:val="4"/>
+          </w:tcPr>
+          <w:p>
+            <w:pPr>
+              <w:jc w:val="center"/>
+            </w:pPr>
+            <w:r>
+              <w:t>CU-17 Administrar grupos</w:t>
+            </w:r>
+          </w:p>
+        </w:tc>
+        <w:tc>
+          <w:tcPr>
+            <w:tcW w:w="4374" w:type="dxa"/>
+            <w:gridSpan w:val="3"/>
+          </w:tcPr>
+          <w:p>
+            <w:pPr>
+              <w:jc w:val="center"/>
+              <w:cnfStyle w:val="100000000000" w:firstRow="1" w:lastRow="0" w:firstColumn="0" w:lastColumn="0" w:oddVBand="0" w:evenVBand="0" w:oddHBand="0" w:evenHBand="0" w:firstRowFirstColumn="0" w:firstRowLastColumn="0" w:lastRowFirstColumn="0" w:lastRowLastColumn="0"/>
+            </w:pPr>
+            <w:r>
+              <w:t>Modificar grupo</w:t>
+            </w:r>
+          </w:p>
+        </w:tc>
+      </w:tr>
+      <w:tr>
+        <w:trPr>
+          <w:cnfStyle w:val="000000100000" w:firstRow="0" w:lastRow="0" w:firstColumn="0" w:lastColumn="0" w:oddVBand="0" w:evenVBand="0" w:oddHBand="1" w:evenHBand="0" w:firstRowFirstColumn="0" w:firstRowLastColumn="0" w:lastRowFirstColumn="0" w:lastRowLastColumn="0"/>
+        </w:trPr>
+        <w:tc>
+          <w:tcPr>
+            <w:cnfStyle w:val="001000000000" w:firstRow="0" w:lastRow="0" w:firstColumn="1" w:lastColumn="0" w:oddVBand="0" w:evenVBand="0" w:oddHBand="0" w:evenHBand="0" w:firstRowFirstColumn="0" w:firstRowLastColumn="0" w:lastRowFirstColumn="0" w:lastRowLastColumn="0"/>
+            <w:tcW w:w="8828" w:type="dxa"/>
+            <w:gridSpan w:val="7"/>
+          </w:tcPr>
+          <w:p>
+            <w:pPr>
+              <w:jc w:val="center"/>
+            </w:pPr>
+          </w:p>
+        </w:tc>
+      </w:tr>
+      <w:tr>
+        <w:tc>
+          <w:tcPr>
+            <w:cnfStyle w:val="001000000000" w:firstRow="0" w:lastRow="0" w:firstColumn="1" w:lastColumn="0" w:oddVBand="0" w:evenVBand="0" w:oddHBand="0" w:evenHBand="0" w:firstRowFirstColumn="0" w:firstRowLastColumn="0" w:lastRowFirstColumn="0" w:lastRowLastColumn="0"/>
+            <w:tcW w:w="1163" w:type="dxa"/>
+          </w:tcPr>
+          <w:p>
+            <w:pPr>
+              <w:jc w:val="center"/>
+            </w:pPr>
+            <w:r>
+              <w:t>Caso de prueba</w:t>
+            </w:r>
+          </w:p>
+        </w:tc>
+        <w:tc>
+          <w:tcPr>
+            <w:tcW w:w="1617" w:type="dxa"/>
+          </w:tcPr>
+          <w:p>
+            <w:pPr>
+              <w:jc w:val="center"/>
+              <w:cnfStyle w:val="000000000000" w:firstRow="0" w:lastRow="0" w:firstColumn="0" w:lastColumn="0" w:oddVBand="0" w:evenVBand="0" w:oddHBand="0" w:evenHBand="0" w:firstRowFirstColumn="0" w:firstRowLastColumn="0" w:lastRowFirstColumn="0" w:lastRowLastColumn="0"/>
+              <w:rPr>
+                <w:b/>
+              </w:rPr>
+            </w:pPr>
+            <w:r>
+              <w:rPr>
+                <w:b/>
+              </w:rPr>
+              <w:t>Entradas</w:t>
+            </w:r>
+          </w:p>
+        </w:tc>
+        <w:tc>
+          <w:tcPr>
+            <w:tcW w:w="1586" w:type="dxa"/>
+          </w:tcPr>
+          <w:p>
+            <w:pPr>
+              <w:jc w:val="center"/>
+              <w:cnfStyle w:val="000000000000" w:firstRow="0" w:lastRow="0" w:firstColumn="0" w:lastColumn="0" w:oddVBand="0" w:evenVBand="0" w:oddHBand="0" w:evenHBand="0" w:firstRowFirstColumn="0" w:firstRowLastColumn="0" w:lastRowFirstColumn="0" w:lastRowLastColumn="0"/>
+              <w:rPr>
+                <w:b/>
+              </w:rPr>
+            </w:pPr>
+            <w:r>
+              <w:rPr>
+                <w:b/>
+              </w:rPr>
+              <w:t>Condiciones de entrada</w:t>
+            </w:r>
+          </w:p>
+        </w:tc>
+        <w:tc>
+          <w:tcPr>
+            <w:tcW w:w="1586" w:type="dxa"/>
+            <w:gridSpan w:val="2"/>
+          </w:tcPr>
+          <w:p>
+            <w:pPr>
+              <w:jc w:val="center"/>
+              <w:cnfStyle w:val="000000000000" w:firstRow="0" w:lastRow="0" w:firstColumn="0" w:lastColumn="0" w:oddVBand="0" w:evenVBand="0" w:oddHBand="0" w:evenHBand="0" w:firstRowFirstColumn="0" w:firstRowLastColumn="0" w:lastRowFirstColumn="0" w:lastRowLastColumn="0"/>
+              <w:rPr>
+                <w:b/>
+              </w:rPr>
+            </w:pPr>
+            <w:r>
+              <w:rPr>
+                <w:b/>
+              </w:rPr>
+              <w:t>Condiciones de salida</w:t>
+            </w:r>
+          </w:p>
+        </w:tc>
+        <w:tc>
+          <w:tcPr>
+            <w:tcW w:w="1369" w:type="dxa"/>
+          </w:tcPr>
+          <w:p>
+            <w:pPr>
+              <w:jc w:val="center"/>
+              <w:cnfStyle w:val="000000000000" w:firstRow="0" w:lastRow="0" w:firstColumn="0" w:lastColumn="0" w:oddVBand="0" w:evenVBand="0" w:oddHBand="0" w:evenHBand="0" w:firstRowFirstColumn="0" w:firstRowLastColumn="0" w:lastRowFirstColumn="0" w:lastRowLastColumn="0"/>
+              <w:rPr>
+                <w:b/>
+              </w:rPr>
+            </w:pPr>
+            <w:r>
+              <w:rPr>
+                <w:b/>
+              </w:rPr>
+              <w:t>Salida</w:t>
+            </w:r>
+          </w:p>
+        </w:tc>
+        <w:tc>
+          <w:tcPr>
+            <w:tcW w:w="1507" w:type="dxa"/>
+          </w:tcPr>
+          <w:p>
+            <w:pPr>
+              <w:jc w:val="center"/>
+              <w:cnfStyle w:val="000000000000" w:firstRow="0" w:lastRow="0" w:firstColumn="0" w:lastColumn="0" w:oddVBand="0" w:evenVBand="0" w:oddHBand="0" w:evenHBand="0" w:firstRowFirstColumn="0" w:firstRowLastColumn="0" w:lastRowFirstColumn="0" w:lastRowLastColumn="0"/>
+              <w:rPr>
+                <w:b/>
+              </w:rPr>
+            </w:pPr>
+            <w:r>
+              <w:rPr>
+                <w:b/>
+              </w:rPr>
+              <w:t>Resultado</w:t>
+            </w:r>
+          </w:p>
+        </w:tc>
+      </w:tr>
+      <w:tr>
+        <w:trPr>
+          <w:cnfStyle w:val="000000100000" w:firstRow="0" w:lastRow="0" w:firstColumn="0" w:lastColumn="0" w:oddVBand="0" w:evenVBand="0" w:oddHBand="1" w:evenHBand="0" w:firstRowFirstColumn="0" w:firstRowLastColumn="0" w:lastRowFirstColumn="0" w:lastRowLastColumn="0"/>
+        </w:trPr>
+        <w:tc>
+          <w:tcPr>
+            <w:cnfStyle w:val="001000000000" w:firstRow="0" w:lastRow="0" w:firstColumn="1" w:lastColumn="0" w:oddVBand="0" w:evenVBand="0" w:oddHBand="0" w:evenHBand="0" w:firstRowFirstColumn="0" w:firstRowLastColumn="0" w:lastRowFirstColumn="0" w:lastRowLastColumn="0"/>
+            <w:tcW w:w="1163" w:type="dxa"/>
+          </w:tcPr>
+          <w:p>
+            <w:r>
+              <w:t>CP-01</w:t>
+            </w:r>
+          </w:p>
+        </w:tc>
+        <w:tc>
+          <w:tcPr>
+            <w:tcW w:w="1617" w:type="dxa"/>
+          </w:tcPr>
+          <w:p>
+            <w:pPr>
+              <w:cnfStyle w:val="000000100000" w:firstRow="0" w:lastRow="0" w:firstColumn="0" w:lastColumn="0" w:oddVBand="0" w:evenVBand="0" w:oddHBand="1" w:evenHBand="0" w:firstRowFirstColumn="0" w:firstRowLastColumn="0" w:lastRowFirstColumn="0" w:lastRowLastColumn="0"/>
+            </w:pPr>
+            <w:r>
+              <w:t>IdColaborador = 1</w:t>
+            </w:r>
+          </w:p>
+          <w:p>
+            <w:pPr>
+              <w:cnfStyle w:val="000000100000" w:firstRow="0" w:lastRow="0" w:firstColumn="0" w:lastColumn="0" w:oddVBand="0" w:evenVBand="0" w:oddHBand="1" w:evenHBand="0" w:firstRowFirstColumn="0" w:firstRowLastColumn="0" w:lastRowFirstColumn="0" w:lastRowLastColumn="0"/>
+            </w:pPr>
+            <w:r>
+              <w:t>TipoDeBaile = salsa3</w:t>
+            </w:r>
+          </w:p>
+          <w:p>
+            <w:pPr>
+              <w:cnfStyle w:val="000000100000" w:firstRow="0" w:lastRow="0" w:firstColumn="0" w:lastColumn="0" w:oddVBand="0" w:evenVBand="0" w:oddHBand="1" w:evenHBand="0" w:firstRowFirstColumn="0" w:firstRowLastColumn="0" w:lastRowFirstColumn="0" w:lastRowLastColumn="0"/>
+            </w:pPr>
+            <w:r>
+              <w:lastRenderedPageBreak/>
+              <w:t>Cupo=10</w:t>
+            </w:r>
+          </w:p>
+          <w:p>
+            <w:pPr>
+              <w:cnfStyle w:val="000000100000" w:firstRow="0" w:lastRow="0" w:firstColumn="0" w:lastColumn="0" w:oddVBand="0" w:evenVBand="0" w:oddHBand="1" w:evenHBand="0" w:firstRowFirstColumn="0" w:firstRowLastColumn="0" w:lastRowFirstColumn="0" w:lastRowLastColumn="0"/>
+            </w:pPr>
+            <w:r>
+              <w:t>IdGrupo=1</w:t>
+            </w:r>
+          </w:p>
+          <w:p>
+            <w:pPr>
+              <w:cnfStyle w:val="000000100000" w:firstRow="0" w:lastRow="0" w:firstColumn="0" w:lastColumn="0" w:oddVBand="0" w:evenVBand="0" w:oddHBand="1" w:evenHBand="0" w:firstRowFirstColumn="0" w:firstRowLastColumn="0" w:lastRowFirstColumn="0" w:lastRowLastColumn="0"/>
+            </w:pPr>
+            <w:r>
+              <w:t>Estado=B</w:t>
+            </w:r>
+          </w:p>
+        </w:tc>
+        <w:tc>
+          <w:tcPr>
+            <w:tcW w:w="1586" w:type="dxa"/>
+          </w:tcPr>
+          <w:p>
+            <w:pPr>
+              <w:cnfStyle w:val="000000100000" w:firstRow="0" w:lastRow="0" w:firstColumn="0" w:lastColumn="0" w:oddVBand="0" w:evenVBand="0" w:oddHBand="1" w:evenHBand="0" w:firstRowFirstColumn="0" w:firstRowLastColumn="0" w:lastRowFirstColumn="0" w:lastRowLastColumn="0"/>
+            </w:pPr>
+            <w:r>
+              <w:lastRenderedPageBreak/>
+              <w:t>Datos completos</w:t>
+            </w:r>
+          </w:p>
+        </w:tc>
+        <w:tc>
+          <w:tcPr>
+            <w:tcW w:w="1586" w:type="dxa"/>
+            <w:gridSpan w:val="2"/>
+          </w:tcPr>
+          <w:p>
+            <w:pPr>
+              <w:cnfStyle w:val="000000100000" w:firstRow="0" w:lastRow="0" w:firstColumn="0" w:lastColumn="0" w:oddVBand="0" w:evenVBand="0" w:oddHBand="1" w:evenHBand="0" w:firstRowFirstColumn="0" w:firstRowLastColumn="0" w:lastRowFirstColumn="0" w:lastRowLastColumn="0"/>
+            </w:pPr>
+            <w:r>
+              <w:t xml:space="preserve">Validación de modificación </w:t>
+            </w:r>
+            <w:r>
+              <w:t>positiva</w:t>
+            </w:r>
+          </w:p>
+        </w:tc>
+        <w:tc>
+          <w:tcPr>
+            <w:tcW w:w="1369" w:type="dxa"/>
+          </w:tcPr>
+          <w:p>
+            <w:pPr>
+              <w:cnfStyle w:val="000000100000" w:firstRow="0" w:lastRow="0" w:firstColumn="0" w:lastColumn="0" w:oddVBand="0" w:evenVBand="0" w:oddHBand="1" w:evenHBand="0" w:firstRowFirstColumn="0" w:firstRowLastColumn="0" w:lastRowFirstColumn="0" w:lastRowLastColumn="0"/>
+            </w:pPr>
+            <w:r>
+              <w:t>True</w:t>
+            </w:r>
+          </w:p>
+        </w:tc>
+        <w:tc>
+          <w:tcPr>
+            <w:tcW w:w="1507" w:type="dxa"/>
+          </w:tcPr>
+          <w:p>
+            <w:pPr>
+              <w:cnfStyle w:val="000000100000" w:firstRow="0" w:lastRow="0" w:firstColumn="0" w:lastColumn="0" w:oddVBand="0" w:evenVBand="0" w:oddHBand="1" w:evenHBand="0" w:firstRowFirstColumn="0" w:firstRowLastColumn="0" w:lastRowFirstColumn="0" w:lastRowLastColumn="0"/>
+            </w:pPr>
+            <w:r>
+              <w:t>Pasó</w:t>
+            </w:r>
+          </w:p>
+        </w:tc>
+      </w:tr>
+      <w:tr>
+        <w:tc>
+          <w:tcPr>
+            <w:cnfStyle w:val="001000000000" w:firstRow="0" w:lastRow="0" w:firstColumn="1" w:lastColumn="0" w:oddVBand="0" w:evenVBand="0" w:oddHBand="0" w:evenHBand="0" w:firstRowFirstColumn="0" w:firstRowLastColumn="0" w:lastRowFirstColumn="0" w:lastRowLastColumn="0"/>
+            <w:tcW w:w="1163" w:type="dxa"/>
+          </w:tcPr>
+          <w:p>
+            <w:r>
+              <w:t>CP-02</w:t>
+            </w:r>
+          </w:p>
+        </w:tc>
+        <w:tc>
+          <w:tcPr>
+            <w:tcW w:w="1617" w:type="dxa"/>
+          </w:tcPr>
+          <w:p>
+            <w:pPr>
+              <w:cnfStyle w:val="000000000000" w:firstRow="0" w:lastRow="0" w:firstColumn="0" w:lastColumn="0" w:oddVBand="0" w:evenVBand="0" w:oddHBand="0" w:evenHBand="0" w:firstRowFirstColumn="0" w:firstRowLastColumn="0" w:lastRowFirstColumn="0" w:lastRowLastColumn="0"/>
+            </w:pPr>
+            <w:r>
+              <w:t>IdColaborador=1</w:t>
+            </w:r>
+          </w:p>
+          <w:p>
+            <w:pPr>
+              <w:cnfStyle w:val="000000000000" w:firstRow="0" w:lastRow="0" w:firstColumn="0" w:lastColumn="0" w:oddVBand="0" w:evenVBand="0" w:oddHBand="0" w:evenHBand="0" w:firstRowFirstColumn="0" w:firstRowLastColumn="0" w:lastRowFirstColumn="0" w:lastRowLastColumn="0"/>
+            </w:pPr>
+            <w:r>
+              <w:t>IdGrupo=1</w:t>
+            </w:r>
+          </w:p>
+          <w:p>
+            <w:pPr>
+              <w:cnfStyle w:val="000000000000" w:firstRow="0" w:lastRow="0" w:firstColumn="0" w:lastColumn="0" w:oddVBand="0" w:evenVBand="0" w:oddHBand="0" w:evenHBand="0" w:firstRowFirstColumn="0" w:firstRowLastColumn="0" w:lastRowFirstColumn="0" w:lastRowLastColumn="0"/>
+            </w:pPr>
+            <w:r>
+              <w:t>Estado=A</w:t>
+            </w:r>
+          </w:p>
+        </w:tc>
+        <w:tc>
+          <w:tcPr>
+            <w:tcW w:w="1586" w:type="dxa"/>
+          </w:tcPr>
+          <w:p>
+            <w:pPr>
+              <w:cnfStyle w:val="000000000000" w:firstRow="0" w:lastRow="0" w:firstColumn="0" w:lastColumn="0" w:oddVBand="0" w:evenVBand="0" w:oddHBand="0" w:evenHBand="0" w:firstRowFirstColumn="0" w:firstRowLastColumn="0" w:lastRowFirstColumn="0" w:lastRowLastColumn="0"/>
+            </w:pPr>
+            <w:r>
+              <w:t>Datos incompletos</w:t>
+            </w:r>
+          </w:p>
+        </w:tc>
+        <w:tc>
+          <w:tcPr>
+            <w:tcW w:w="1586" w:type="dxa"/>
+            <w:gridSpan w:val="2"/>
+          </w:tcPr>
+          <w:p>
+            <w:pPr>
+              <w:cnfStyle w:val="000000000000" w:firstRow="0" w:lastRow="0" w:firstColumn="0" w:lastColumn="0" w:oddVBand="0" w:evenVBand="0" w:oddHBand="0" w:evenHBand="0" w:firstRowFirstColumn="0" w:firstRowLastColumn="0" w:lastRowFirstColumn="0" w:lastRowLastColumn="0"/>
+            </w:pPr>
+            <w:r>
+              <w:t xml:space="preserve">Validación de modificación </w:t>
+            </w:r>
+            <w:r>
+              <w:t>negativa</w:t>
+            </w:r>
+          </w:p>
+        </w:tc>
+        <w:tc>
+          <w:tcPr>
+            <w:tcW w:w="1369" w:type="dxa"/>
+          </w:tcPr>
+          <w:p>
+            <w:pPr>
+              <w:cnfStyle w:val="000000000000" w:firstRow="0" w:lastRow="0" w:firstColumn="0" w:lastColumn="0" w:oddVBand="0" w:evenVBand="0" w:oddHBand="0" w:evenHBand="0" w:firstRowFirstColumn="0" w:firstRowLastColumn="0" w:lastRowFirstColumn="0" w:lastRowLastColumn="0"/>
+            </w:pPr>
+            <w:r>
+              <w:t>False</w:t>
+            </w:r>
+            <w:bookmarkStart w:id="0" w:name="_GoBack"/>
+            <w:bookmarkEnd w:id="0"/>
+          </w:p>
+        </w:tc>
+        <w:tc>
+          <w:tcPr>
+            <w:tcW w:w="1507" w:type="dxa"/>
           </w:tcPr>
           <w:p>
             <w:pPr>
@@ -2337,7 +3096,7 @@
               <w:cnfStyle w:val="100000000000" w:firstRow="1" w:lastRow="0" w:firstColumn="0" w:lastColumn="0" w:oddVBand="0" w:evenVBand="0" w:oddHBand="0" w:evenHBand="0" w:firstRowFirstColumn="0" w:firstRowLastColumn="0" w:lastRowFirstColumn="0" w:lastRowLastColumn="0"/>
             </w:pPr>
             <w:r>
-              <w:t>Modificar grupo</w:t>
+              <w:t>Buscar grupo por Id</w:t>
             </w:r>
           </w:p>
         </w:tc>
@@ -2500,31 +3259,7 @@
               <w:cnfStyle w:val="000000100000" w:firstRow="0" w:lastRow="0" w:firstColumn="0" w:lastColumn="0" w:oddVBand="0" w:evenVBand="0" w:oddHBand="1" w:evenHBand="0" w:firstRowFirstColumn="0" w:firstRowLastColumn="0" w:lastRowFirstColumn="0" w:lastRowLastColumn="0"/>
             </w:pPr>
             <w:r>
-              <w:t>Selecciona grupo.</w:t>
-            </w:r>
-          </w:p>
-          <w:p>
-            <w:pPr>
-              <w:cnfStyle w:val="000000100000" w:firstRow="0" w:lastRow="0" w:firstColumn="0" w:lastColumn="0" w:oddVBand="0" w:evenVBand="0" w:oddHBand="1" w:evenHBand="0" w:firstRowFirstColumn="0" w:firstRowLastColumn="0" w:lastRowFirstColumn="0" w:lastRowLastColumn="0"/>
-            </w:pPr>
-            <w:r>
-              <w:t>Clic modificar.</w:t>
-            </w:r>
-          </w:p>
-          <w:p>
-            <w:pPr>
-              <w:cnfStyle w:val="000000100000" w:firstRow="0" w:lastRow="0" w:firstColumn="0" w:lastColumn="0" w:oddVBand="0" w:evenVBand="0" w:oddHBand="1" w:evenHBand="0" w:firstRowFirstColumn="0" w:firstRowLastColumn="0" w:lastRowFirstColumn="0" w:lastRowLastColumn="0"/>
-            </w:pPr>
-            <w:r>
-              <w:t>Realizar modificaciones.</w:t>
-            </w:r>
-          </w:p>
-          <w:p>
-            <w:pPr>
-              <w:cnfStyle w:val="000000100000" w:firstRow="0" w:lastRow="0" w:firstColumn="0" w:lastColumn="0" w:oddVBand="0" w:evenVBand="0" w:oddHBand="1" w:evenHBand="0" w:firstRowFirstColumn="0" w:firstRowLastColumn="0" w:lastRowFirstColumn="0" w:lastRowLastColumn="0"/>
-            </w:pPr>
-            <w:r>
-              <w:t>Clic guardar</w:t>
+              <w:t>Id=1</w:t>
             </w:r>
           </w:p>
         </w:tc>
@@ -2537,7 +3272,7 @@
               <w:cnfStyle w:val="000000100000" w:firstRow="0" w:lastRow="0" w:firstColumn="0" w:lastColumn="0" w:oddVBand="0" w:evenVBand="0" w:oddHBand="1" w:evenHBand="0" w:firstRowFirstColumn="0" w:firstRowLastColumn="0" w:lastRowFirstColumn="0" w:lastRowLastColumn="0"/>
             </w:pPr>
             <w:r>
-              <w:t>Sin conexión a la base de datos</w:t>
+              <w:t>Grupo existente en bd</w:t>
             </w:r>
           </w:p>
         </w:tc>
@@ -2575,111 +3310,6 @@
           <w:p>
             <w:pPr>
               <w:cnfStyle w:val="000000100000" w:firstRow="0" w:lastRow="0" w:firstColumn="0" w:lastColumn="0" w:oddVBand="0" w:evenVBand="0" w:oddHBand="1" w:evenHBand="0" w:firstRowFirstColumn="0" w:firstRowLastColumn="0" w:lastRowFirstColumn="0" w:lastRowLastColumn="0"/>
-            </w:pPr>
-            <w:r>
-              <w:t>Pasó</w:t>
-            </w:r>
-          </w:p>
-        </w:tc>
-      </w:tr>
-      <w:tr>
-        <w:tc>
-          <w:tcPr>
-            <w:cnfStyle w:val="001000000000" w:firstRow="0" w:lastRow="0" w:firstColumn="1" w:lastColumn="0" w:oddVBand="0" w:evenVBand="0" w:oddHBand="0" w:evenHBand="0" w:firstRowFirstColumn="0" w:firstRowLastColumn="0" w:lastRowFirstColumn="0" w:lastRowLastColumn="0"/>
-            <w:tcW w:w="1163" w:type="dxa"/>
-          </w:tcPr>
-          <w:p>
-            <w:r>
-              <w:t>CP-02</w:t>
-            </w:r>
-          </w:p>
-        </w:tc>
-        <w:tc>
-          <w:tcPr>
-            <w:tcW w:w="1617" w:type="dxa"/>
-          </w:tcPr>
-          <w:p>
-            <w:pPr>
-              <w:cnfStyle w:val="000000000000" w:firstRow="0" w:lastRow="0" w:firstColumn="0" w:lastColumn="0" w:oddVBand="0" w:evenVBand="0" w:oddHBand="0" w:evenHBand="0" w:firstRowFirstColumn="0" w:firstRowLastColumn="0" w:lastRowFirstColumn="0" w:lastRowLastColumn="0"/>
-            </w:pPr>
-            <w:r>
-              <w:t>Selecciona grupo.</w:t>
-            </w:r>
-          </w:p>
-          <w:p>
-            <w:pPr>
-              <w:cnfStyle w:val="000000000000" w:firstRow="0" w:lastRow="0" w:firstColumn="0" w:lastColumn="0" w:oddVBand="0" w:evenVBand="0" w:oddHBand="0" w:evenHBand="0" w:firstRowFirstColumn="0" w:firstRowLastColumn="0" w:lastRowFirstColumn="0" w:lastRowLastColumn="0"/>
-            </w:pPr>
-            <w:r>
-              <w:t>Clic modificar.</w:t>
-            </w:r>
-          </w:p>
-          <w:p>
-            <w:pPr>
-              <w:cnfStyle w:val="000000000000" w:firstRow="0" w:lastRow="0" w:firstColumn="0" w:lastColumn="0" w:oddVBand="0" w:evenVBand="0" w:oddHBand="0" w:evenHBand="0" w:firstRowFirstColumn="0" w:firstRowLastColumn="0" w:lastRowFirstColumn="0" w:lastRowLastColumn="0"/>
-            </w:pPr>
-            <w:r>
-              <w:t>Realizar modificaciones.</w:t>
-            </w:r>
-          </w:p>
-          <w:p>
-            <w:pPr>
-              <w:cnfStyle w:val="000000000000" w:firstRow="0" w:lastRow="0" w:firstColumn="0" w:lastColumn="0" w:oddVBand="0" w:evenVBand="0" w:oddHBand="0" w:evenHBand="0" w:firstRowFirstColumn="0" w:firstRowLastColumn="0" w:lastRowFirstColumn="0" w:lastRowLastColumn="0"/>
-            </w:pPr>
-            <w:r>
-              <w:t>Clic guardar</w:t>
-            </w:r>
-          </w:p>
-        </w:tc>
-        <w:tc>
-          <w:tcPr>
-            <w:tcW w:w="1586" w:type="dxa"/>
-          </w:tcPr>
-          <w:p>
-            <w:pPr>
-              <w:cnfStyle w:val="000000000000" w:firstRow="0" w:lastRow="0" w:firstColumn="0" w:lastColumn="0" w:oddVBand="0" w:evenVBand="0" w:oddHBand="0" w:evenHBand="0" w:firstRowFirstColumn="0" w:firstRowLastColumn="0" w:lastRowFirstColumn="0" w:lastRowLastColumn="0"/>
-            </w:pPr>
-            <w:r>
-              <w:t>Modificación exitosa</w:t>
-            </w:r>
-          </w:p>
-        </w:tc>
-        <w:tc>
-          <w:tcPr>
-            <w:tcW w:w="1586" w:type="dxa"/>
-            <w:gridSpan w:val="2"/>
-          </w:tcPr>
-          <w:p>
-            <w:pPr>
-              <w:cnfStyle w:val="000000000000" w:firstRow="0" w:lastRow="0" w:firstColumn="0" w:lastColumn="0" w:oddVBand="0" w:evenVBand="0" w:oddHBand="0" w:evenHBand="0" w:firstRowFirstColumn="0" w:firstRowLastColumn="0" w:lastRowFirstColumn="0" w:lastRowLastColumn="0"/>
-            </w:pPr>
-            <w:r>
-              <w:t>Validación de modificación exitosa.</w:t>
-            </w:r>
-          </w:p>
-        </w:tc>
-        <w:tc>
-          <w:tcPr>
-            <w:tcW w:w="1369" w:type="dxa"/>
-          </w:tcPr>
-          <w:p>
-            <w:pPr>
-              <w:cnfStyle w:val="000000000000" w:firstRow="0" w:lastRow="0" w:firstColumn="0" w:lastColumn="0" w:oddVBand="0" w:evenVBand="0" w:oddHBand="0" w:evenHBand="0" w:firstRowFirstColumn="0" w:firstRowLastColumn="0" w:lastRowFirstColumn="0" w:lastRowLastColumn="0"/>
-            </w:pPr>
-            <w:r>
-              <w:t>True</w:t>
-            </w:r>
-            <w:bookmarkStart w:id="0" w:name="_GoBack"/>
-            <w:bookmarkEnd w:id="0"/>
-          </w:p>
-        </w:tc>
-        <w:tc>
-          <w:tcPr>
-            <w:tcW w:w="1507" w:type="dxa"/>
-          </w:tcPr>
-          <w:p>
-            <w:pPr>
-              <w:cnfStyle w:val="000000000000" w:firstRow="0" w:lastRow="0" w:firstColumn="0" w:lastColumn="0" w:oddVBand="0" w:evenVBand="0" w:oddHBand="0" w:evenHBand="0" w:firstRowFirstColumn="0" w:firstRowLastColumn="0" w:lastRowFirstColumn="0" w:lastRowLastColumn="0"/>
             </w:pPr>
             <w:r>
               <w:t>Pasó</w:t>

</xml_diff>